<commit_message>
Add week 3 slides
</commit_message>
<xml_diff>
--- a/documentos/Tesis - 20112449.docx
+++ b/documentos/Tesis - 20112449.docx
@@ -387,8 +387,8 @@
         </w:sectPr>
       </w:pPr>
     </w:p>
-    <w:bookmarkStart w:id="2" w:name="_Toc464642601" w:displacedByCustomXml="next"/>
-    <w:bookmarkStart w:id="3" w:name="_Toc491787316" w:displacedByCustomXml="next"/>
+    <w:bookmarkStart w:id="2" w:name="_Toc491787316" w:displacedByCustomXml="next"/>
+    <w:bookmarkStart w:id="3" w:name="_Toc464642601" w:displacedByCustomXml="next"/>
     <w:sdt>
       <w:sdtPr>
         <w:rPr>
@@ -3366,7 +3366,12 @@
         <w:jc w:val="both"/>
       </w:pPr>
       <w:r>
-        <w:t>Diseñar y desarrollar la experimentación numérica para comparar el desempeño del algoritmo genético con el método de programación lineal.</w:t>
+        <w:t>Diseñar y desarrollar la experimentación numérica para comparar el desempeño del algoritmo genético con el método d</w:t>
+      </w:r>
+      <w:bookmarkStart w:id="11" w:name="_GoBack"/>
+      <w:bookmarkEnd w:id="11"/>
+      <w:r>
+        <w:t>e programación lineal.</w:t>
       </w:r>
     </w:p>
     <w:p>
@@ -3385,8 +3390,6 @@
       <w:r>
         <w:t>de los algoritmos de optimización</w:t>
       </w:r>
-      <w:bookmarkStart w:id="11" w:name="_GoBack"/>
-      <w:bookmarkEnd w:id="11"/>
       <w:r>
         <w:t>.</w:t>
       </w:r>
@@ -3626,15 +3629,10 @@
           </w:tcPr>
           <w:p>
             <w:r>
-              <w:t xml:space="preserve">Servicio Web que permita registrar información </w:t>
-            </w:r>
-            <w:proofErr w:type="gramStart"/>
-            <w:r>
-              <w:t>del docentes</w:t>
-            </w:r>
-            <w:proofErr w:type="gramEnd"/>
-            <w:r>
-              <w:t xml:space="preserve"> </w:t>
+              <w:t>Servicio Web que permita registrar información del docent</w:t>
+            </w:r>
+            <w:r>
+              <w:t>e</w:t>
             </w:r>
           </w:p>
         </w:tc>
@@ -6845,7 +6843,7 @@
 </file>
 
 <file path=customXml/itemProps1.xml><?xml version="1.0" encoding="utf-8"?>
-<ds:datastoreItem xmlns:ds="http://schemas.openxmlformats.org/officeDocument/2006/customXml" ds:itemID="{6819782F-C17A-4B71-841B-7ECF3A155D55}">
+<ds:datastoreItem xmlns:ds="http://schemas.openxmlformats.org/officeDocument/2006/customXml" ds:itemID="{9E5240A7-FB44-44D7-8225-BD209E644787}">
   <ds:schemaRefs>
     <ds:schemaRef ds:uri="http://schemas.openxmlformats.org/officeDocument/2006/bibliography"/>
   </ds:schemaRefs>

</xml_diff>

<commit_message>
Update slides, objectives and results
</commit_message>
<xml_diff>
--- a/documentos/Tesis - 20112449.docx
+++ b/documentos/Tesis - 20112449.docx
@@ -387,8 +387,8 @@
         </w:sectPr>
       </w:pPr>
     </w:p>
-    <w:bookmarkStart w:id="2" w:name="_Toc491787316" w:displacedByCustomXml="next"/>
-    <w:bookmarkStart w:id="3" w:name="_Toc464642601" w:displacedByCustomXml="next"/>
+    <w:bookmarkStart w:id="2" w:name="_Toc464642601" w:displacedByCustomXml="next"/>
+    <w:bookmarkStart w:id="3" w:name="_Toc491787316" w:displacedByCustomXml="next"/>
     <w:sdt>
       <w:sdtPr>
         <w:rPr>
@@ -3263,13 +3263,7 @@
         <w:jc w:val="both"/>
       </w:pPr>
       <w:r>
-        <w:t>Construir la instancia del problema de distribución de ayuda humanitaria basad</w:t>
-      </w:r>
-      <w:r>
-        <w:t>a</w:t>
-      </w:r>
-      <w:r>
-        <w:t xml:space="preserve"> en un escenario real.</w:t>
+        <w:t>Definir las estructuras que soporten los datos y el algoritmo para la resolución del problema de distribución de ayuda humanitaria.</w:t>
       </w:r>
     </w:p>
     <w:p>
@@ -3283,7 +3277,10 @@
         <w:jc w:val="both"/>
       </w:pPr>
       <w:r>
-        <w:t xml:space="preserve">Definir la formulación de la función objetivo, restricciones, variables de decisión y parámetros del problema de distribución de ayuda humanitaria </w:t>
+        <w:t>Definir la formulación de la función objetivo, restricciones, variables de decisión y parámetros del problema de distribución de ayuda humanitaria</w:t>
+      </w:r>
+      <w:r>
+        <w:t>.</w:t>
       </w:r>
     </w:p>
     <w:p>
@@ -3303,13 +3300,10 @@
         <w:t xml:space="preserve">y diseñar </w:t>
       </w:r>
       <w:r>
-        <w:t xml:space="preserve">las estructuras </w:t>
-      </w:r>
-      <w:r>
-        <w:t>de datos</w:t>
-      </w:r>
-      <w:r>
-        <w:t>, función de aptitud y operadores del algoritmo genético</w:t>
+        <w:t>la</w:t>
+      </w:r>
+      <w:r>
+        <w:t xml:space="preserve"> función de aptitud y operadores del algoritmo genético</w:t>
       </w:r>
       <w:r>
         <w:t>.</w:t>
@@ -3366,12 +3360,7 @@
         <w:jc w:val="both"/>
       </w:pPr>
       <w:r>
-        <w:t>Diseñar y desarrollar la experimentación numérica para comparar el desempeño del algoritmo genético con el método d</w:t>
-      </w:r>
-      <w:bookmarkStart w:id="11" w:name="_GoBack"/>
-      <w:bookmarkEnd w:id="11"/>
-      <w:r>
-        <w:t>e programación lineal.</w:t>
+        <w:t>Diseñar y desarrollar la experimentación numérica para comparar el desempeño del algoritmo genético con el método de programación lineal.</w:t>
       </w:r>
     </w:p>
     <w:p>
@@ -3398,14 +3387,14 @@
       <w:pPr>
         <w:pStyle w:val="Heading3"/>
       </w:pPr>
-      <w:bookmarkStart w:id="12" w:name="_Toc491787324"/>
+      <w:bookmarkStart w:id="11" w:name="_Toc491787324"/>
       <w:r>
         <w:t>R</w:t>
       </w:r>
       <w:r>
         <w:t>esultados esperados</w:t>
       </w:r>
-      <w:bookmarkEnd w:id="12"/>
+      <w:bookmarkEnd w:id="11"/>
     </w:p>
     <w:p>
       <w:pPr>
@@ -3418,19 +3407,7 @@
         <w:jc w:val="both"/>
       </w:pPr>
       <w:r>
-        <w:t>Instancia del problema de distribución de ayuda humanitaria basada en un escenario real</w:t>
-      </w:r>
-      <w:r>
-        <w:t xml:space="preserve"> </w:t>
-      </w:r>
-      <w:r>
-        <w:t xml:space="preserve">conteniendo información sobre la red distribución, así como la oferta, demanda y tipos de bienes y vehículos a transportar </w:t>
-      </w:r>
-      <w:r>
-        <w:t>(O1)</w:t>
-      </w:r>
-      <w:r>
-        <w:t>.</w:t>
+        <w:t>Estructuras de datos del algoritmo genético propuesto (O1).</w:t>
       </w:r>
     </w:p>
     <w:p>
@@ -3458,7 +3435,7 @@
         <w:jc w:val="both"/>
       </w:pPr>
       <w:r>
-        <w:t>Estructuras de datos, función de aptitud, operadores y pseudocódigo del algoritmo genético propuesto (O3).</w:t>
+        <w:t>Pseudocódigo del algoritmo genético conteniendo la función evaluación de aptitud y los operadores (O3).</w:t>
       </w:r>
     </w:p>
     <w:p>
@@ -3472,7 +3449,13 @@
         <w:jc w:val="both"/>
       </w:pPr>
       <w:r>
-        <w:t>Algoritmo genético implementado y contenido en un componente reutilizable (O4).</w:t>
+        <w:t>Algoritmo genético implementado y contenido en un componente reutilizable (O</w:t>
+      </w:r>
+      <w:r>
+        <w:t>4</w:t>
+      </w:r>
+      <w:r>
+        <w:t>).</w:t>
       </w:r>
     </w:p>
     <w:p>
@@ -3508,8 +3491,119 @@
         <w:jc w:val="both"/>
       </w:pPr>
       <w:r>
+        <w:t xml:space="preserve">Componente de software que contenga el programa lineal y ejecute el </w:t>
+      </w:r>
+      <w:proofErr w:type="spellStart"/>
+      <w:r>
+        <w:t>solver</w:t>
+      </w:r>
+      <w:proofErr w:type="spellEnd"/>
+      <w:r>
+        <w:t xml:space="preserve"> (O5)</w:t>
+      </w:r>
+    </w:p>
+    <w:p>
+      <w:pPr>
+        <w:pStyle w:val="ListParagraph"/>
+        <w:numPr>
+          <w:ilvl w:val="0"/>
+          <w:numId w:val="4"/>
+        </w:numPr>
+        <w:ind w:left="1350" w:hanging="990"/>
+        <w:jc w:val="both"/>
+      </w:pPr>
+      <w:r>
+        <w:t>D</w:t>
+      </w:r>
+      <w:r>
+        <w:t>esarrollo de un generador de datos de prueba para los algoritmos de optimización (O</w:t>
+      </w:r>
+      <w:r>
+        <w:t>6</w:t>
+      </w:r>
+      <w:r>
+        <w:t>)</w:t>
+      </w:r>
+      <w:r>
+        <w:t>.</w:t>
+      </w:r>
+    </w:p>
+    <w:p>
+      <w:pPr>
+        <w:pStyle w:val="ListParagraph"/>
+        <w:numPr>
+          <w:ilvl w:val="0"/>
+          <w:numId w:val="4"/>
+        </w:numPr>
+        <w:ind w:left="1350" w:hanging="990"/>
+        <w:jc w:val="both"/>
+      </w:pPr>
+      <w:r>
         <w:lastRenderedPageBreak/>
-        <w:t>Informe de evaluación y comparación de tiempo de ejecución y optimalidad de métodos de optimización mediante experimentación numérica (O6).</w:t>
+        <w:t>Análisis de datos de un caso real para generar un caso de prueba basada en un escenario real (O6).</w:t>
+      </w:r>
+    </w:p>
+    <w:p>
+      <w:pPr>
+        <w:pStyle w:val="ListParagraph"/>
+        <w:numPr>
+          <w:ilvl w:val="0"/>
+          <w:numId w:val="4"/>
+        </w:numPr>
+        <w:ind w:left="1350" w:hanging="990"/>
+        <w:jc w:val="both"/>
+      </w:pPr>
+      <w:r>
+        <w:t>Instancia de</w:t>
+      </w:r>
+      <w:r>
+        <w:t xml:space="preserve"> prueba </w:t>
+      </w:r>
+      <w:r>
+        <w:t>basada en un escenario real conteniendo información sobre la red distribución, así como la oferta, demanda y tipos de bienes y vehículos a transportar (O</w:t>
+      </w:r>
+      <w:r>
+        <w:t>6</w:t>
+      </w:r>
+      <w:r>
+        <w:t>).</w:t>
+      </w:r>
+    </w:p>
+    <w:p>
+      <w:pPr>
+        <w:pStyle w:val="ListParagraph"/>
+        <w:numPr>
+          <w:ilvl w:val="0"/>
+          <w:numId w:val="4"/>
+        </w:numPr>
+        <w:ind w:left="1350" w:hanging="990"/>
+        <w:jc w:val="both"/>
+      </w:pPr>
+      <w:r>
+        <w:t>Instancias de prueba de diferente tama</w:t>
+      </w:r>
+      <w:r>
+        <w:t>ño generadas aleatoriamente (O6).</w:t>
+      </w:r>
+    </w:p>
+    <w:p>
+      <w:pPr>
+        <w:pStyle w:val="ListParagraph"/>
+        <w:numPr>
+          <w:ilvl w:val="0"/>
+          <w:numId w:val="4"/>
+        </w:numPr>
+        <w:ind w:left="1350" w:hanging="990"/>
+        <w:jc w:val="both"/>
+      </w:pPr>
+      <w:r>
+        <w:t xml:space="preserve">Informe de evaluación y comparación de tiempo de ejecución y optimalidad de </w:t>
+      </w:r>
+      <w:r>
+        <w:t>los algoritmos</w:t>
+      </w:r>
+      <w:r>
+        <w:t xml:space="preserve"> de optimización mediante experimentación numérica (O6).</w:t>
       </w:r>
     </w:p>
     <w:p>
@@ -3542,14 +3636,14 @@
         <w:tblLook w:val="04A0" w:firstRow="1" w:lastRow="0" w:firstColumn="1" w:lastColumn="0" w:noHBand="0" w:noVBand="1"/>
       </w:tblPr>
       <w:tblGrid>
-        <w:gridCol w:w="2769"/>
-        <w:gridCol w:w="1528"/>
-        <w:gridCol w:w="3836"/>
+        <w:gridCol w:w="2772"/>
+        <w:gridCol w:w="1546"/>
+        <w:gridCol w:w="3815"/>
       </w:tblGrid>
       <w:tr>
         <w:tc>
           <w:tcPr>
-            <w:tcW w:w="8359" w:type="dxa"/>
+            <w:tcW w:w="8133" w:type="dxa"/>
             <w:gridSpan w:val="3"/>
           </w:tcPr>
           <w:p>
@@ -3557,16 +3651,25 @@
               <w:rPr>
                 <w:b/>
               </w:rPr>
-              <w:t>Objetivo:</w:t>
-            </w:r>
-            <w:r>
-              <w:t xml:space="preserve"> Implementar mecani</w:t>
-            </w:r>
-            <w:r>
-              <w:t>s</w:t>
-            </w:r>
-            <w:r>
-              <w:t>mos que permitan interoperar con otras plataformas informáticas para el correcto registro de la información docente</w:t>
+              <w:t>Objetivo</w:t>
+            </w:r>
+            <w:r>
+              <w:rPr>
+                <w:b/>
+              </w:rPr>
+              <w:t xml:space="preserve"> (O1)</w:t>
+            </w:r>
+            <w:r>
+              <w:rPr>
+                <w:b/>
+              </w:rPr>
+              <w:t>:</w:t>
+            </w:r>
+            <w:r>
+              <w:t xml:space="preserve"> </w:t>
+            </w:r>
+            <w:r>
+              <w:t>Definir las estructuras que soporten los datos y el algoritmo para la resolución del problema de distribución de ayuda humanitaria</w:t>
             </w:r>
           </w:p>
         </w:tc>
@@ -3574,7 +3677,7 @@
       <w:tr>
         <w:tc>
           <w:tcPr>
-            <w:tcW w:w="2867" w:type="dxa"/>
+            <w:tcW w:w="2772" w:type="dxa"/>
           </w:tcPr>
           <w:p>
             <w:r>
@@ -3583,11 +3686,17 @@
               </w:rPr>
               <w:t>Resultado</w:t>
             </w:r>
-          </w:p>
-        </w:tc>
-        <w:tc>
-          <w:tcPr>
-            <w:tcW w:w="1559" w:type="dxa"/>
+            <w:r>
+              <w:rPr>
+                <w:b/>
+              </w:rPr>
+              <w:t xml:space="preserve"> (R1)</w:t>
+            </w:r>
+          </w:p>
+        </w:tc>
+        <w:tc>
+          <w:tcPr>
+            <w:tcW w:w="1546" w:type="dxa"/>
           </w:tcPr>
           <w:p>
             <w:pPr>
@@ -3605,7 +3714,7 @@
         </w:tc>
         <w:tc>
           <w:tcPr>
-            <w:tcW w:w="3933" w:type="dxa"/>
+            <w:tcW w:w="3815" w:type="dxa"/>
           </w:tcPr>
           <w:p>
             <w:pPr>
@@ -3625,30 +3734,30 @@
       <w:tr>
         <w:tc>
           <w:tcPr>
-            <w:tcW w:w="2867" w:type="dxa"/>
-          </w:tcPr>
-          <w:p>
-            <w:r>
-              <w:t>Servicio Web que permita registrar información del docent</w:t>
-            </w:r>
-            <w:r>
-              <w:t>e</w:t>
-            </w:r>
-          </w:p>
-        </w:tc>
-        <w:tc>
-          <w:tcPr>
-            <w:tcW w:w="1559" w:type="dxa"/>
-          </w:tcPr>
-          <w:p>
-            <w:r>
-              <w:t>Software</w:t>
-            </w:r>
-          </w:p>
-        </w:tc>
-        <w:tc>
-          <w:tcPr>
-            <w:tcW w:w="3933" w:type="dxa"/>
+            <w:tcW w:w="2772" w:type="dxa"/>
+          </w:tcPr>
+          <w:p>
+            <w:r>
+              <w:t>Estructuras de datos</w:t>
+            </w:r>
+            <w:r>
+              <w:t xml:space="preserve"> definidas</w:t>
+            </w:r>
+          </w:p>
+        </w:tc>
+        <w:tc>
+          <w:tcPr>
+            <w:tcW w:w="1546" w:type="dxa"/>
+          </w:tcPr>
+          <w:p>
+            <w:r>
+              <w:t>Documento</w:t>
+            </w:r>
+          </w:p>
+        </w:tc>
+        <w:tc>
+          <w:tcPr>
+            <w:tcW w:w="3815" w:type="dxa"/>
           </w:tcPr>
           <w:p>
             <w:pPr>
@@ -3659,9 +3768,136 @@
               </w:numPr>
             </w:pPr>
             <w:r>
-              <w:t>reporte técnico que describe el funcionamiento del servicio web</w:t>
-            </w:r>
-          </w:p>
+              <w:t>Definición de estructuras de datos en el documento</w:t>
+            </w:r>
+          </w:p>
+        </w:tc>
+      </w:tr>
+      <w:tr>
+        <w:tc>
+          <w:tcPr>
+            <w:tcW w:w="8133" w:type="dxa"/>
+            <w:gridSpan w:val="3"/>
+          </w:tcPr>
+          <w:p>
+            <w:r>
+              <w:rPr>
+                <w:b/>
+              </w:rPr>
+              <w:t>Objetivo</w:t>
+            </w:r>
+            <w:r>
+              <w:rPr>
+                <w:b/>
+              </w:rPr>
+              <w:t xml:space="preserve"> (O2)</w:t>
+            </w:r>
+            <w:r>
+              <w:rPr>
+                <w:b/>
+              </w:rPr>
+              <w:t>:</w:t>
+            </w:r>
+            <w:r>
+              <w:t xml:space="preserve"> Definir la formulación de la función objetivo, restricciones, variables de decisión y parámetros del problema de distribución de ayuda humanitaria</w:t>
+            </w:r>
+          </w:p>
+        </w:tc>
+      </w:tr>
+      <w:tr>
+        <w:tc>
+          <w:tcPr>
+            <w:tcW w:w="2772" w:type="dxa"/>
+          </w:tcPr>
+          <w:p>
+            <w:r>
+              <w:rPr>
+                <w:b/>
+              </w:rPr>
+              <w:t>Resultado</w:t>
+            </w:r>
+            <w:r>
+              <w:rPr>
+                <w:b/>
+              </w:rPr>
+              <w:t xml:space="preserve"> (</w:t>
+            </w:r>
+            <w:r>
+              <w:rPr>
+                <w:b/>
+              </w:rPr>
+              <w:t>R</w:t>
+            </w:r>
+            <w:r>
+              <w:rPr>
+                <w:b/>
+              </w:rPr>
+              <w:t>2)</w:t>
+            </w:r>
+          </w:p>
+        </w:tc>
+        <w:tc>
+          <w:tcPr>
+            <w:tcW w:w="1546" w:type="dxa"/>
+          </w:tcPr>
+          <w:p>
+            <w:pPr>
+              <w:rPr>
+                <w:b/>
+              </w:rPr>
+            </w:pPr>
+            <w:r>
+              <w:rPr>
+                <w:b/>
+              </w:rPr>
+              <w:t>Meta física</w:t>
+            </w:r>
+          </w:p>
+        </w:tc>
+        <w:tc>
+          <w:tcPr>
+            <w:tcW w:w="3815" w:type="dxa"/>
+          </w:tcPr>
+          <w:p>
+            <w:pPr>
+              <w:rPr>
+                <w:b/>
+              </w:rPr>
+            </w:pPr>
+            <w:r>
+              <w:rPr>
+                <w:b/>
+              </w:rPr>
+              <w:t>Medio de verificación</w:t>
+            </w:r>
+          </w:p>
+        </w:tc>
+      </w:tr>
+      <w:tr>
+        <w:tc>
+          <w:tcPr>
+            <w:tcW w:w="2772" w:type="dxa"/>
+          </w:tcPr>
+          <w:p>
+            <w:r>
+              <w:t>Función objetivo, restricciones, variables de decisión y parámetros definidos</w:t>
+            </w:r>
+          </w:p>
+        </w:tc>
+        <w:tc>
+          <w:tcPr>
+            <w:tcW w:w="1546" w:type="dxa"/>
+          </w:tcPr>
+          <w:p>
+            <w:r>
+              <w:t>Documento</w:t>
+            </w:r>
+          </w:p>
+        </w:tc>
+        <w:tc>
+          <w:tcPr>
+            <w:tcW w:w="3815" w:type="dxa"/>
+          </w:tcPr>
           <w:p>
             <w:pPr>
               <w:pStyle w:val="ListParagraph"/>
@@ -3671,9 +3907,152 @@
               </w:numPr>
             </w:pPr>
             <w:r>
-              <w:t>pruebas unitarias realizadas sobre el registro de docentes</w:t>
-            </w:r>
-          </w:p>
+              <w:t xml:space="preserve">Definición de </w:t>
+            </w:r>
+            <w:r>
+              <w:t>función objetivo, restricciones, variables de decisión y parámetros en el documento</w:t>
+            </w:r>
+          </w:p>
+        </w:tc>
+      </w:tr>
+      <w:tr>
+        <w:tc>
+          <w:tcPr>
+            <w:tcW w:w="8133" w:type="dxa"/>
+            <w:gridSpan w:val="3"/>
+          </w:tcPr>
+          <w:p>
+            <w:r>
+              <w:rPr>
+                <w:b/>
+              </w:rPr>
+              <w:t>Objetivo</w:t>
+            </w:r>
+            <w:r>
+              <w:rPr>
+                <w:b/>
+              </w:rPr>
+              <w:t xml:space="preserve"> (O3)</w:t>
+            </w:r>
+            <w:r>
+              <w:rPr>
+                <w:b/>
+              </w:rPr>
+              <w:t>:</w:t>
+            </w:r>
+            <w:r>
+              <w:t xml:space="preserve"> </w:t>
+            </w:r>
+            <w:r>
+              <w:t xml:space="preserve">Definir </w:t>
+            </w:r>
+            <w:r>
+              <w:t xml:space="preserve">y diseñar </w:t>
+            </w:r>
+            <w:r>
+              <w:t>la</w:t>
+            </w:r>
+            <w:r>
+              <w:t xml:space="preserve"> función de aptitud y operadores del algoritmo genético</w:t>
+            </w:r>
+          </w:p>
+        </w:tc>
+      </w:tr>
+      <w:tr>
+        <w:tc>
+          <w:tcPr>
+            <w:tcW w:w="2772" w:type="dxa"/>
+          </w:tcPr>
+          <w:p>
+            <w:r>
+              <w:rPr>
+                <w:b/>
+              </w:rPr>
+              <w:t>Resultado</w:t>
+            </w:r>
+            <w:r>
+              <w:rPr>
+                <w:b/>
+              </w:rPr>
+              <w:t xml:space="preserve"> (</w:t>
+            </w:r>
+            <w:r>
+              <w:rPr>
+                <w:b/>
+              </w:rPr>
+              <w:t>R</w:t>
+            </w:r>
+            <w:r>
+              <w:rPr>
+                <w:b/>
+              </w:rPr>
+              <w:t>3)</w:t>
+            </w:r>
+          </w:p>
+        </w:tc>
+        <w:tc>
+          <w:tcPr>
+            <w:tcW w:w="1546" w:type="dxa"/>
+          </w:tcPr>
+          <w:p>
+            <w:pPr>
+              <w:rPr>
+                <w:b/>
+              </w:rPr>
+            </w:pPr>
+            <w:r>
+              <w:rPr>
+                <w:b/>
+              </w:rPr>
+              <w:t>Meta física</w:t>
+            </w:r>
+          </w:p>
+        </w:tc>
+        <w:tc>
+          <w:tcPr>
+            <w:tcW w:w="3815" w:type="dxa"/>
+          </w:tcPr>
+          <w:p>
+            <w:pPr>
+              <w:rPr>
+                <w:b/>
+              </w:rPr>
+            </w:pPr>
+            <w:r>
+              <w:rPr>
+                <w:b/>
+              </w:rPr>
+              <w:t>Medio de verificación</w:t>
+            </w:r>
+          </w:p>
+        </w:tc>
+      </w:tr>
+      <w:tr>
+        <w:tc>
+          <w:tcPr>
+            <w:tcW w:w="2772" w:type="dxa"/>
+          </w:tcPr>
+          <w:p>
+            <w:r>
+              <w:lastRenderedPageBreak/>
+              <w:t>Pseudocódigo del algoritmo genético conteniendo la función evaluación de aptitud y los operadores</w:t>
+            </w:r>
+          </w:p>
+        </w:tc>
+        <w:tc>
+          <w:tcPr>
+            <w:tcW w:w="1546" w:type="dxa"/>
+          </w:tcPr>
+          <w:p>
+            <w:r>
+              <w:t>Documento</w:t>
+            </w:r>
+          </w:p>
+        </w:tc>
+        <w:tc>
+          <w:tcPr>
+            <w:tcW w:w="3815" w:type="dxa"/>
+          </w:tcPr>
           <w:p>
             <w:pPr>
               <w:pStyle w:val="ListParagraph"/>
@@ -3683,7 +4062,13 @@
               </w:numPr>
             </w:pPr>
             <w:r>
-              <w:t>prueba de estrés del servicio web</w:t>
+              <w:t>Definición de</w:t>
+            </w:r>
+            <w:r>
+              <w:t xml:space="preserve">l pseudocódigo de la función de evaluación de aptitud y los operadores del algoritmo genético </w:t>
+            </w:r>
+            <w:r>
+              <w:t>en el documento</w:t>
             </w:r>
           </w:p>
         </w:tc>
@@ -3691,21 +4076,1187 @@
       <w:tr>
         <w:tc>
           <w:tcPr>
-            <w:tcW w:w="2867" w:type="dxa"/>
-          </w:tcPr>
-          <w:p/>
-        </w:tc>
-        <w:tc>
-          <w:tcPr>
-            <w:tcW w:w="1559" w:type="dxa"/>
-          </w:tcPr>
-          <w:p/>
-        </w:tc>
-        <w:tc>
-          <w:tcPr>
-            <w:tcW w:w="3933" w:type="dxa"/>
-          </w:tcPr>
-          <w:p/>
+            <w:tcW w:w="8133" w:type="dxa"/>
+            <w:gridSpan w:val="3"/>
+          </w:tcPr>
+          <w:p>
+            <w:r>
+              <w:rPr>
+                <w:b/>
+              </w:rPr>
+              <w:t>Objetivo</w:t>
+            </w:r>
+            <w:r>
+              <w:rPr>
+                <w:b/>
+              </w:rPr>
+              <w:t xml:space="preserve"> (O4)</w:t>
+            </w:r>
+            <w:r>
+              <w:rPr>
+                <w:b/>
+              </w:rPr>
+              <w:t>:</w:t>
+            </w:r>
+            <w:r>
+              <w:t xml:space="preserve"> Implementar el algoritmo genético para la resolución del problema de distribución de ayuda humanitaria</w:t>
+            </w:r>
+          </w:p>
+        </w:tc>
+      </w:tr>
+      <w:tr>
+        <w:tc>
+          <w:tcPr>
+            <w:tcW w:w="2772" w:type="dxa"/>
+          </w:tcPr>
+          <w:p>
+            <w:r>
+              <w:rPr>
+                <w:b/>
+              </w:rPr>
+              <w:t>Resultado</w:t>
+            </w:r>
+            <w:r>
+              <w:rPr>
+                <w:b/>
+              </w:rPr>
+              <w:t xml:space="preserve"> (R4)</w:t>
+            </w:r>
+          </w:p>
+        </w:tc>
+        <w:tc>
+          <w:tcPr>
+            <w:tcW w:w="1546" w:type="dxa"/>
+          </w:tcPr>
+          <w:p>
+            <w:pPr>
+              <w:rPr>
+                <w:b/>
+              </w:rPr>
+            </w:pPr>
+            <w:r>
+              <w:rPr>
+                <w:b/>
+              </w:rPr>
+              <w:t>Meta física</w:t>
+            </w:r>
+          </w:p>
+        </w:tc>
+        <w:tc>
+          <w:tcPr>
+            <w:tcW w:w="3815" w:type="dxa"/>
+          </w:tcPr>
+          <w:p>
+            <w:pPr>
+              <w:rPr>
+                <w:b/>
+              </w:rPr>
+            </w:pPr>
+            <w:r>
+              <w:rPr>
+                <w:b/>
+              </w:rPr>
+              <w:t>Medio de verificación</w:t>
+            </w:r>
+          </w:p>
+        </w:tc>
+      </w:tr>
+      <w:tr>
+        <w:tc>
+          <w:tcPr>
+            <w:tcW w:w="2772" w:type="dxa"/>
+          </w:tcPr>
+          <w:p>
+            <w:r>
+              <w:t>Algoritmo genético implementado y contenido en un componente reutilizable</w:t>
+            </w:r>
+          </w:p>
+        </w:tc>
+        <w:tc>
+          <w:tcPr>
+            <w:tcW w:w="1546" w:type="dxa"/>
+          </w:tcPr>
+          <w:p>
+            <w:r>
+              <w:t>Software</w:t>
+            </w:r>
+          </w:p>
+        </w:tc>
+        <w:tc>
+          <w:tcPr>
+            <w:tcW w:w="3815" w:type="dxa"/>
+          </w:tcPr>
+          <w:p>
+            <w:pPr>
+              <w:pStyle w:val="ListParagraph"/>
+              <w:numPr>
+                <w:ilvl w:val="0"/>
+                <w:numId w:val="5"/>
+              </w:numPr>
+            </w:pPr>
+            <w:r>
+              <w:t>Código del algoritmo genético</w:t>
+            </w:r>
+          </w:p>
+          <w:p>
+            <w:pPr>
+              <w:pStyle w:val="ListParagraph"/>
+              <w:numPr>
+                <w:ilvl w:val="0"/>
+                <w:numId w:val="5"/>
+              </w:numPr>
+            </w:pPr>
+            <w:r>
+              <w:t>Interfaz en consola para ejecutar el algoritmo genético</w:t>
+            </w:r>
+          </w:p>
+        </w:tc>
+      </w:tr>
+      <w:tr>
+        <w:tc>
+          <w:tcPr>
+            <w:tcW w:w="8133" w:type="dxa"/>
+            <w:gridSpan w:val="3"/>
+          </w:tcPr>
+          <w:p>
+            <w:r>
+              <w:rPr>
+                <w:b/>
+              </w:rPr>
+              <w:t>Objetivo</w:t>
+            </w:r>
+            <w:r>
+              <w:rPr>
+                <w:b/>
+              </w:rPr>
+              <w:t xml:space="preserve"> (O</w:t>
+            </w:r>
+            <w:r>
+              <w:rPr>
+                <w:b/>
+              </w:rPr>
+              <w:t>5</w:t>
+            </w:r>
+            <w:r>
+              <w:rPr>
+                <w:b/>
+              </w:rPr>
+              <w:t>)</w:t>
+            </w:r>
+            <w:r>
+              <w:rPr>
+                <w:b/>
+              </w:rPr>
+              <w:t>:</w:t>
+            </w:r>
+            <w:r>
+              <w:t xml:space="preserve"> Diseñar e implementar un programa lineal a partir de la formulación del problema de optimización</w:t>
+            </w:r>
+          </w:p>
+        </w:tc>
+      </w:tr>
+      <w:tr>
+        <w:tc>
+          <w:tcPr>
+            <w:tcW w:w="2772" w:type="dxa"/>
+          </w:tcPr>
+          <w:p>
+            <w:r>
+              <w:rPr>
+                <w:b/>
+              </w:rPr>
+              <w:t>Resultado</w:t>
+            </w:r>
+            <w:r>
+              <w:rPr>
+                <w:b/>
+              </w:rPr>
+              <w:t xml:space="preserve"> (R</w:t>
+            </w:r>
+            <w:r>
+              <w:rPr>
+                <w:b/>
+              </w:rPr>
+              <w:t>5</w:t>
+            </w:r>
+            <w:r>
+              <w:rPr>
+                <w:b/>
+              </w:rPr>
+              <w:t>)</w:t>
+            </w:r>
+          </w:p>
+        </w:tc>
+        <w:tc>
+          <w:tcPr>
+            <w:tcW w:w="1546" w:type="dxa"/>
+          </w:tcPr>
+          <w:p>
+            <w:pPr>
+              <w:rPr>
+                <w:b/>
+              </w:rPr>
+            </w:pPr>
+            <w:r>
+              <w:rPr>
+                <w:b/>
+              </w:rPr>
+              <w:t>Meta física</w:t>
+            </w:r>
+          </w:p>
+        </w:tc>
+        <w:tc>
+          <w:tcPr>
+            <w:tcW w:w="3815" w:type="dxa"/>
+          </w:tcPr>
+          <w:p>
+            <w:pPr>
+              <w:rPr>
+                <w:b/>
+              </w:rPr>
+            </w:pPr>
+            <w:r>
+              <w:rPr>
+                <w:b/>
+              </w:rPr>
+              <w:t>Medio de verificación</w:t>
+            </w:r>
+          </w:p>
+        </w:tc>
+      </w:tr>
+      <w:tr>
+        <w:tc>
+          <w:tcPr>
+            <w:tcW w:w="2772" w:type="dxa"/>
+          </w:tcPr>
+          <w:p>
+            <w:r>
+              <w:t xml:space="preserve">Programa lineal formulado e implementado en un lenguaje de modelado para su optimización mediante un </w:t>
+            </w:r>
+            <w:proofErr w:type="spellStart"/>
+            <w:r>
+              <w:t>solver</w:t>
+            </w:r>
+            <w:proofErr w:type="spellEnd"/>
+          </w:p>
+        </w:tc>
+        <w:tc>
+          <w:tcPr>
+            <w:tcW w:w="1546" w:type="dxa"/>
+          </w:tcPr>
+          <w:p>
+            <w:r>
+              <w:t>Software</w:t>
+            </w:r>
+          </w:p>
+        </w:tc>
+        <w:tc>
+          <w:tcPr>
+            <w:tcW w:w="3815" w:type="dxa"/>
+          </w:tcPr>
+          <w:p>
+            <w:pPr>
+              <w:pStyle w:val="ListParagraph"/>
+              <w:numPr>
+                <w:ilvl w:val="0"/>
+                <w:numId w:val="5"/>
+              </w:numPr>
+            </w:pPr>
+            <w:r>
+              <w:t xml:space="preserve">Programa lineal formulado e implementado en un lenguaje de modelado para su optimización mediante un </w:t>
+            </w:r>
+            <w:proofErr w:type="spellStart"/>
+            <w:r>
+              <w:t>solver</w:t>
+            </w:r>
+            <w:proofErr w:type="spellEnd"/>
+          </w:p>
+        </w:tc>
+      </w:tr>
+      <w:tr>
+        <w:tc>
+          <w:tcPr>
+            <w:tcW w:w="2772" w:type="dxa"/>
+          </w:tcPr>
+          <w:p>
+            <w:r>
+              <w:rPr>
+                <w:b/>
+              </w:rPr>
+              <w:t>Resultado</w:t>
+            </w:r>
+            <w:r>
+              <w:rPr>
+                <w:b/>
+              </w:rPr>
+              <w:t xml:space="preserve"> (R</w:t>
+            </w:r>
+            <w:r>
+              <w:rPr>
+                <w:b/>
+              </w:rPr>
+              <w:t>6</w:t>
+            </w:r>
+            <w:r>
+              <w:rPr>
+                <w:b/>
+              </w:rPr>
+              <w:t>)</w:t>
+            </w:r>
+          </w:p>
+        </w:tc>
+        <w:tc>
+          <w:tcPr>
+            <w:tcW w:w="1546" w:type="dxa"/>
+          </w:tcPr>
+          <w:p>
+            <w:r>
+              <w:rPr>
+                <w:b/>
+              </w:rPr>
+              <w:t>Meta física</w:t>
+            </w:r>
+          </w:p>
+        </w:tc>
+        <w:tc>
+          <w:tcPr>
+            <w:tcW w:w="3815" w:type="dxa"/>
+          </w:tcPr>
+          <w:p>
+            <w:pPr>
+              <w:pStyle w:val="ListParagraph"/>
+              <w:numPr>
+                <w:ilvl w:val="0"/>
+                <w:numId w:val="5"/>
+              </w:numPr>
+            </w:pPr>
+            <w:r>
+              <w:rPr>
+                <w:b/>
+              </w:rPr>
+              <w:t>Medio de verificación</w:t>
+            </w:r>
+          </w:p>
+        </w:tc>
+      </w:tr>
+      <w:tr>
+        <w:tc>
+          <w:tcPr>
+            <w:tcW w:w="2772" w:type="dxa"/>
+          </w:tcPr>
+          <w:p>
+            <w:r>
+              <w:t xml:space="preserve">Componente de software que contenga el programa lineal y ejecute el </w:t>
+            </w:r>
+            <w:proofErr w:type="spellStart"/>
+            <w:r>
+              <w:t>solver</w:t>
+            </w:r>
+            <w:proofErr w:type="spellEnd"/>
+          </w:p>
+        </w:tc>
+        <w:tc>
+          <w:tcPr>
+            <w:tcW w:w="1546" w:type="dxa"/>
+          </w:tcPr>
+          <w:p>
+            <w:r>
+              <w:t>Software</w:t>
+            </w:r>
+          </w:p>
+        </w:tc>
+        <w:tc>
+          <w:tcPr>
+            <w:tcW w:w="3815" w:type="dxa"/>
+          </w:tcPr>
+          <w:p>
+            <w:pPr>
+              <w:pStyle w:val="ListParagraph"/>
+              <w:numPr>
+                <w:ilvl w:val="0"/>
+                <w:numId w:val="5"/>
+              </w:numPr>
+            </w:pPr>
+            <w:r>
+              <w:t>Código del componente</w:t>
+            </w:r>
+          </w:p>
+          <w:p>
+            <w:pPr>
+              <w:pStyle w:val="ListParagraph"/>
+              <w:numPr>
+                <w:ilvl w:val="0"/>
+                <w:numId w:val="5"/>
+              </w:numPr>
+            </w:pPr>
+            <w:r>
+              <w:t xml:space="preserve">Interfaz en consola para ejecutar el </w:t>
+            </w:r>
+            <w:proofErr w:type="spellStart"/>
+            <w:r>
+              <w:t>solver</w:t>
+            </w:r>
+            <w:proofErr w:type="spellEnd"/>
+          </w:p>
+        </w:tc>
+      </w:tr>
+      <w:tr>
+        <w:tc>
+          <w:tcPr>
+            <w:tcW w:w="8133" w:type="dxa"/>
+            <w:gridSpan w:val="3"/>
+          </w:tcPr>
+          <w:p>
+            <w:r>
+              <w:rPr>
+                <w:b/>
+              </w:rPr>
+              <w:lastRenderedPageBreak/>
+              <w:t>Objetivo</w:t>
+            </w:r>
+            <w:r>
+              <w:rPr>
+                <w:b/>
+              </w:rPr>
+              <w:t xml:space="preserve"> (O</w:t>
+            </w:r>
+            <w:r>
+              <w:rPr>
+                <w:b/>
+              </w:rPr>
+              <w:t>6</w:t>
+            </w:r>
+            <w:r>
+              <w:rPr>
+                <w:b/>
+              </w:rPr>
+              <w:t>)</w:t>
+            </w:r>
+            <w:r>
+              <w:rPr>
+                <w:b/>
+              </w:rPr>
+              <w:t>:</w:t>
+            </w:r>
+            <w:r>
+              <w:t xml:space="preserve"> Diseñar y desarrollar la experimentación numérica para comparar el desempeño del algoritmo genético con el método de programación lineal</w:t>
+            </w:r>
+          </w:p>
+        </w:tc>
+      </w:tr>
+      <w:tr>
+        <w:tc>
+          <w:tcPr>
+            <w:tcW w:w="2772" w:type="dxa"/>
+          </w:tcPr>
+          <w:p>
+            <w:r>
+              <w:rPr>
+                <w:b/>
+              </w:rPr>
+              <w:t>Resultado</w:t>
+            </w:r>
+            <w:r>
+              <w:rPr>
+                <w:b/>
+              </w:rPr>
+              <w:t xml:space="preserve"> (R</w:t>
+            </w:r>
+            <w:r>
+              <w:rPr>
+                <w:b/>
+              </w:rPr>
+              <w:t>7</w:t>
+            </w:r>
+            <w:r>
+              <w:rPr>
+                <w:b/>
+              </w:rPr>
+              <w:t>)</w:t>
+            </w:r>
+          </w:p>
+        </w:tc>
+        <w:tc>
+          <w:tcPr>
+            <w:tcW w:w="1546" w:type="dxa"/>
+          </w:tcPr>
+          <w:p>
+            <w:pPr>
+              <w:rPr>
+                <w:b/>
+              </w:rPr>
+            </w:pPr>
+            <w:r>
+              <w:rPr>
+                <w:b/>
+              </w:rPr>
+              <w:t>Meta física</w:t>
+            </w:r>
+          </w:p>
+        </w:tc>
+        <w:tc>
+          <w:tcPr>
+            <w:tcW w:w="3815" w:type="dxa"/>
+          </w:tcPr>
+          <w:p>
+            <w:pPr>
+              <w:rPr>
+                <w:b/>
+              </w:rPr>
+            </w:pPr>
+            <w:r>
+              <w:rPr>
+                <w:b/>
+              </w:rPr>
+              <w:t>Medio de verificación</w:t>
+            </w:r>
+          </w:p>
+        </w:tc>
+      </w:tr>
+      <w:tr>
+        <w:tc>
+          <w:tcPr>
+            <w:tcW w:w="2772" w:type="dxa"/>
+          </w:tcPr>
+          <w:p>
+            <w:r>
+              <w:t>Análisis y desarrollo de un generador de datos de prueba para los algoritmos de optimización</w:t>
+            </w:r>
+          </w:p>
+        </w:tc>
+        <w:tc>
+          <w:tcPr>
+            <w:tcW w:w="1546" w:type="dxa"/>
+          </w:tcPr>
+          <w:p>
+            <w:r>
+              <w:t>Software</w:t>
+            </w:r>
+          </w:p>
+        </w:tc>
+        <w:tc>
+          <w:tcPr>
+            <w:tcW w:w="3815" w:type="dxa"/>
+          </w:tcPr>
+          <w:p>
+            <w:pPr>
+              <w:pStyle w:val="ListParagraph"/>
+              <w:numPr>
+                <w:ilvl w:val="0"/>
+                <w:numId w:val="5"/>
+              </w:numPr>
+            </w:pPr>
+            <w:r>
+              <w:t>Código del generador de datos</w:t>
+            </w:r>
+          </w:p>
+          <w:p>
+            <w:pPr>
+              <w:pStyle w:val="ListParagraph"/>
+              <w:numPr>
+                <w:ilvl w:val="0"/>
+                <w:numId w:val="5"/>
+              </w:numPr>
+            </w:pPr>
+            <w:r>
+              <w:t>Interfaz en consola para generar datos</w:t>
+            </w:r>
+          </w:p>
+        </w:tc>
+      </w:tr>
+      <w:tr>
+        <w:tc>
+          <w:tcPr>
+            <w:tcW w:w="2772" w:type="dxa"/>
+          </w:tcPr>
+          <w:p>
+            <w:r>
+              <w:rPr>
+                <w:b/>
+              </w:rPr>
+              <w:t>Resultado</w:t>
+            </w:r>
+            <w:r>
+              <w:rPr>
+                <w:b/>
+              </w:rPr>
+              <w:t xml:space="preserve"> (R</w:t>
+            </w:r>
+            <w:r>
+              <w:rPr>
+                <w:b/>
+              </w:rPr>
+              <w:t>8</w:t>
+            </w:r>
+            <w:r>
+              <w:rPr>
+                <w:b/>
+              </w:rPr>
+              <w:t>)</w:t>
+            </w:r>
+          </w:p>
+        </w:tc>
+        <w:tc>
+          <w:tcPr>
+            <w:tcW w:w="1546" w:type="dxa"/>
+          </w:tcPr>
+          <w:p>
+            <w:r>
+              <w:rPr>
+                <w:b/>
+              </w:rPr>
+              <w:t>Meta física</w:t>
+            </w:r>
+          </w:p>
+        </w:tc>
+        <w:tc>
+          <w:tcPr>
+            <w:tcW w:w="3815" w:type="dxa"/>
+          </w:tcPr>
+          <w:p>
+            <w:r>
+              <w:rPr>
+                <w:b/>
+              </w:rPr>
+              <w:t>Medio de verificación</w:t>
+            </w:r>
+          </w:p>
+        </w:tc>
+      </w:tr>
+      <w:tr>
+        <w:tc>
+          <w:tcPr>
+            <w:tcW w:w="2772" w:type="dxa"/>
+          </w:tcPr>
+          <w:p>
+            <w:r>
+              <w:t>Análisis de datos de un caso real para generar un caso de prueba basada en un escenario real</w:t>
+            </w:r>
+          </w:p>
+        </w:tc>
+        <w:tc>
+          <w:tcPr>
+            <w:tcW w:w="1546" w:type="dxa"/>
+          </w:tcPr>
+          <w:p>
+            <w:r>
+              <w:t>Documento</w:t>
+            </w:r>
+          </w:p>
+        </w:tc>
+        <w:tc>
+          <w:tcPr>
+            <w:tcW w:w="3815" w:type="dxa"/>
+          </w:tcPr>
+          <w:p>
+            <w:pPr>
+              <w:pStyle w:val="ListParagraph"/>
+              <w:numPr>
+                <w:ilvl w:val="0"/>
+                <w:numId w:val="5"/>
+              </w:numPr>
+            </w:pPr>
+            <w:r>
+              <w:t>Análisis de los datos utilizados de un caso real describiendo dimensiones del problema de un escenario real</w:t>
+            </w:r>
+          </w:p>
+        </w:tc>
+      </w:tr>
+      <w:tr>
+        <w:tc>
+          <w:tcPr>
+            <w:tcW w:w="2772" w:type="dxa"/>
+          </w:tcPr>
+          <w:p>
+            <w:r>
+              <w:rPr>
+                <w:b/>
+              </w:rPr>
+              <w:t>Resultado</w:t>
+            </w:r>
+            <w:r>
+              <w:rPr>
+                <w:b/>
+              </w:rPr>
+              <w:t xml:space="preserve"> (R</w:t>
+            </w:r>
+            <w:r>
+              <w:rPr>
+                <w:b/>
+              </w:rPr>
+              <w:t>9</w:t>
+            </w:r>
+            <w:r>
+              <w:rPr>
+                <w:b/>
+              </w:rPr>
+              <w:t>)</w:t>
+            </w:r>
+          </w:p>
+        </w:tc>
+        <w:tc>
+          <w:tcPr>
+            <w:tcW w:w="1546" w:type="dxa"/>
+          </w:tcPr>
+          <w:p>
+            <w:r>
+              <w:rPr>
+                <w:b/>
+              </w:rPr>
+              <w:t>Meta física</w:t>
+            </w:r>
+          </w:p>
+        </w:tc>
+        <w:tc>
+          <w:tcPr>
+            <w:tcW w:w="3815" w:type="dxa"/>
+          </w:tcPr>
+          <w:p>
+            <w:r>
+              <w:rPr>
+                <w:b/>
+              </w:rPr>
+              <w:t>Medio de verificación</w:t>
+            </w:r>
+          </w:p>
+        </w:tc>
+      </w:tr>
+      <w:tr>
+        <w:tc>
+          <w:tcPr>
+            <w:tcW w:w="2772" w:type="dxa"/>
+          </w:tcPr>
+          <w:p>
+            <w:r>
+              <w:t>Instancia de prueba basada en un escenario real conteniendo información sobre la red distribución, así como la oferta, demanda y tipos de bienes y vehículos a transportar</w:t>
+            </w:r>
+          </w:p>
+        </w:tc>
+        <w:tc>
+          <w:tcPr>
+            <w:tcW w:w="1546" w:type="dxa"/>
+          </w:tcPr>
+          <w:p>
+            <w:proofErr w:type="spellStart"/>
+            <w:r>
+              <w:t>Dataset</w:t>
+            </w:r>
+            <w:proofErr w:type="spellEnd"/>
+          </w:p>
+        </w:tc>
+        <w:tc>
+          <w:tcPr>
+            <w:tcW w:w="3815" w:type="dxa"/>
+          </w:tcPr>
+          <w:p>
+            <w:pPr>
+              <w:pStyle w:val="ListParagraph"/>
+              <w:numPr>
+                <w:ilvl w:val="0"/>
+                <w:numId w:val="5"/>
+              </w:numPr>
+            </w:pPr>
+            <w:r>
+              <w:t>Archivo con datos describiendo los datos de entrada de un escenario real del problema de optimización</w:t>
+            </w:r>
+          </w:p>
+        </w:tc>
+      </w:tr>
+      <w:tr>
+        <w:tc>
+          <w:tcPr>
+            <w:tcW w:w="2772" w:type="dxa"/>
+          </w:tcPr>
+          <w:p>
+            <w:r>
+              <w:rPr>
+                <w:b/>
+              </w:rPr>
+              <w:t>Resultado</w:t>
+            </w:r>
+            <w:r>
+              <w:rPr>
+                <w:b/>
+              </w:rPr>
+              <w:t xml:space="preserve"> (R</w:t>
+            </w:r>
+            <w:r>
+              <w:rPr>
+                <w:b/>
+              </w:rPr>
+              <w:t>10</w:t>
+            </w:r>
+            <w:r>
+              <w:rPr>
+                <w:b/>
+              </w:rPr>
+              <w:t>)</w:t>
+            </w:r>
+          </w:p>
+        </w:tc>
+        <w:tc>
+          <w:tcPr>
+            <w:tcW w:w="1546" w:type="dxa"/>
+          </w:tcPr>
+          <w:p>
+            <w:r>
+              <w:rPr>
+                <w:b/>
+              </w:rPr>
+              <w:t>Meta física</w:t>
+            </w:r>
+          </w:p>
+        </w:tc>
+        <w:tc>
+          <w:tcPr>
+            <w:tcW w:w="3815" w:type="dxa"/>
+          </w:tcPr>
+          <w:p>
+            <w:r>
+              <w:rPr>
+                <w:b/>
+              </w:rPr>
+              <w:t>Medio de verificación</w:t>
+            </w:r>
+          </w:p>
+        </w:tc>
+      </w:tr>
+      <w:tr>
+        <w:tc>
+          <w:tcPr>
+            <w:tcW w:w="2772" w:type="dxa"/>
+          </w:tcPr>
+          <w:p>
+            <w:r>
+              <w:t>Instancias de prueba de diferente tamaño generadas aleatoriamente</w:t>
+            </w:r>
+          </w:p>
+        </w:tc>
+        <w:tc>
+          <w:tcPr>
+            <w:tcW w:w="1546" w:type="dxa"/>
+          </w:tcPr>
+          <w:p>
+            <w:proofErr w:type="spellStart"/>
+            <w:r>
+              <w:t>Dataset</w:t>
+            </w:r>
+            <w:proofErr w:type="spellEnd"/>
+          </w:p>
+        </w:tc>
+        <w:tc>
+          <w:tcPr>
+            <w:tcW w:w="3815" w:type="dxa"/>
+          </w:tcPr>
+          <w:p>
+            <w:pPr>
+              <w:pStyle w:val="ListParagraph"/>
+              <w:numPr>
+                <w:ilvl w:val="0"/>
+                <w:numId w:val="5"/>
+              </w:numPr>
+            </w:pPr>
+            <w:r>
+              <w:t xml:space="preserve">Archivo con datos describiendo </w:t>
+            </w:r>
+            <w:r>
+              <w:t xml:space="preserve">datos de entrada de diferente tamaño </w:t>
+            </w:r>
+            <w:r>
+              <w:lastRenderedPageBreak/>
+              <w:t>para los algoritmos de optimiz</w:t>
+            </w:r>
+            <w:r>
+              <w:t>ación</w:t>
+            </w:r>
+          </w:p>
+        </w:tc>
+      </w:tr>
+      <w:tr>
+        <w:tc>
+          <w:tcPr>
+            <w:tcW w:w="2772" w:type="dxa"/>
+          </w:tcPr>
+          <w:p>
+            <w:r>
+              <w:rPr>
+                <w:b/>
+              </w:rPr>
+              <w:lastRenderedPageBreak/>
+              <w:t>Resultado</w:t>
+            </w:r>
+            <w:r>
+              <w:rPr>
+                <w:b/>
+              </w:rPr>
+              <w:t xml:space="preserve"> (R</w:t>
+            </w:r>
+            <w:r>
+              <w:rPr>
+                <w:b/>
+              </w:rPr>
+              <w:t>11</w:t>
+            </w:r>
+            <w:r>
+              <w:rPr>
+                <w:b/>
+              </w:rPr>
+              <w:t>)</w:t>
+            </w:r>
+          </w:p>
+        </w:tc>
+        <w:tc>
+          <w:tcPr>
+            <w:tcW w:w="1546" w:type="dxa"/>
+          </w:tcPr>
+          <w:p>
+            <w:pPr>
+              <w:rPr>
+                <w:b/>
+              </w:rPr>
+            </w:pPr>
+            <w:r>
+              <w:rPr>
+                <w:b/>
+              </w:rPr>
+              <w:t>Meta física</w:t>
+            </w:r>
+          </w:p>
+        </w:tc>
+        <w:tc>
+          <w:tcPr>
+            <w:tcW w:w="3815" w:type="dxa"/>
+          </w:tcPr>
+          <w:p>
+            <w:pPr>
+              <w:rPr>
+                <w:b/>
+              </w:rPr>
+            </w:pPr>
+            <w:r>
+              <w:rPr>
+                <w:b/>
+              </w:rPr>
+              <w:t>Medio de verificación</w:t>
+            </w:r>
+          </w:p>
+        </w:tc>
+      </w:tr>
+      <w:tr>
+        <w:tc>
+          <w:tcPr>
+            <w:tcW w:w="2772" w:type="dxa"/>
+          </w:tcPr>
+          <w:p>
+            <w:r>
+              <w:t>Informe de evaluación y comparación de tiempo de ejecución y optimalidad de los algoritmos de optimización mediante experimentación numérica</w:t>
+            </w:r>
+          </w:p>
+        </w:tc>
+        <w:tc>
+          <w:tcPr>
+            <w:tcW w:w="1546" w:type="dxa"/>
+          </w:tcPr>
+          <w:p>
+            <w:r>
+              <w:t>Documento</w:t>
+            </w:r>
+          </w:p>
+        </w:tc>
+        <w:tc>
+          <w:tcPr>
+            <w:tcW w:w="3815" w:type="dxa"/>
+          </w:tcPr>
+          <w:p>
+            <w:pPr>
+              <w:pStyle w:val="ListParagraph"/>
+              <w:numPr>
+                <w:ilvl w:val="0"/>
+                <w:numId w:val="5"/>
+              </w:numPr>
+            </w:pPr>
+            <w:r>
+              <w:t xml:space="preserve">Resultados de evaluación y comparación de tiempo de ejecución y optimalidad </w:t>
+            </w:r>
+            <w:r>
+              <w:t>de los algoritmos de optimización</w:t>
+            </w:r>
+          </w:p>
+        </w:tc>
+      </w:tr>
+      <w:tr>
+        <w:tc>
+          <w:tcPr>
+            <w:tcW w:w="8133" w:type="dxa"/>
+            <w:gridSpan w:val="3"/>
+          </w:tcPr>
+          <w:p>
+            <w:r>
+              <w:rPr>
+                <w:b/>
+              </w:rPr>
+              <w:t>Objetivo</w:t>
+            </w:r>
+            <w:r>
+              <w:rPr>
+                <w:b/>
+              </w:rPr>
+              <w:t xml:space="preserve"> (O</w:t>
+            </w:r>
+            <w:r>
+              <w:rPr>
+                <w:b/>
+              </w:rPr>
+              <w:t>7</w:t>
+            </w:r>
+            <w:r>
+              <w:rPr>
+                <w:b/>
+              </w:rPr>
+              <w:t>)</w:t>
+            </w:r>
+            <w:r>
+              <w:rPr>
+                <w:b/>
+              </w:rPr>
+              <w:t>:</w:t>
+            </w:r>
+            <w:r>
+              <w:t xml:space="preserve"> Desarrollar la interfaz de usuario para la ejecución y visualización de los algoritmos de optimización</w:t>
+            </w:r>
+          </w:p>
+        </w:tc>
+      </w:tr>
+      <w:tr>
+        <w:tc>
+          <w:tcPr>
+            <w:tcW w:w="2772" w:type="dxa"/>
+          </w:tcPr>
+          <w:p>
+            <w:r>
+              <w:rPr>
+                <w:b/>
+              </w:rPr>
+              <w:t>Resultado</w:t>
+            </w:r>
+            <w:r>
+              <w:rPr>
+                <w:b/>
+              </w:rPr>
+              <w:t xml:space="preserve"> (R</w:t>
+            </w:r>
+            <w:r>
+              <w:rPr>
+                <w:b/>
+              </w:rPr>
+              <w:t>12</w:t>
+            </w:r>
+            <w:r>
+              <w:rPr>
+                <w:b/>
+              </w:rPr>
+              <w:t>)</w:t>
+            </w:r>
+          </w:p>
+        </w:tc>
+        <w:tc>
+          <w:tcPr>
+            <w:tcW w:w="1546" w:type="dxa"/>
+          </w:tcPr>
+          <w:p>
+            <w:pPr>
+              <w:rPr>
+                <w:b/>
+              </w:rPr>
+            </w:pPr>
+            <w:r>
+              <w:rPr>
+                <w:b/>
+              </w:rPr>
+              <w:t>Meta física</w:t>
+            </w:r>
+          </w:p>
+        </w:tc>
+        <w:tc>
+          <w:tcPr>
+            <w:tcW w:w="3815" w:type="dxa"/>
+          </w:tcPr>
+          <w:p>
+            <w:pPr>
+              <w:rPr>
+                <w:b/>
+              </w:rPr>
+            </w:pPr>
+            <w:r>
+              <w:rPr>
+                <w:b/>
+              </w:rPr>
+              <w:t>Medio de verificación</w:t>
+            </w:r>
+          </w:p>
+        </w:tc>
+      </w:tr>
+      <w:tr>
+        <w:tc>
+          <w:tcPr>
+            <w:tcW w:w="2772" w:type="dxa"/>
+          </w:tcPr>
+          <w:p>
+            <w:r>
+              <w:t>Interfaz de usuario implementada y conteniendo los módulos del algoritmo genético y el programa lineal</w:t>
+            </w:r>
+          </w:p>
+        </w:tc>
+        <w:tc>
+          <w:tcPr>
+            <w:tcW w:w="1546" w:type="dxa"/>
+          </w:tcPr>
+          <w:p>
+            <w:r>
+              <w:t>Software</w:t>
+            </w:r>
+          </w:p>
+        </w:tc>
+        <w:tc>
+          <w:tcPr>
+            <w:tcW w:w="3815" w:type="dxa"/>
+          </w:tcPr>
+          <w:p>
+            <w:pPr>
+              <w:pStyle w:val="ListParagraph"/>
+              <w:numPr>
+                <w:ilvl w:val="0"/>
+                <w:numId w:val="5"/>
+              </w:numPr>
+            </w:pPr>
+            <w:r>
+              <w:t>Código de</w:t>
+            </w:r>
+            <w:r>
+              <w:t xml:space="preserve"> la interfaz de usuario </w:t>
+            </w:r>
+          </w:p>
+          <w:p>
+            <w:pPr>
+              <w:pStyle w:val="ListParagraph"/>
+              <w:numPr>
+                <w:ilvl w:val="0"/>
+                <w:numId w:val="5"/>
+              </w:numPr>
+            </w:pPr>
+            <w:r>
+              <w:t xml:space="preserve">Interfaz </w:t>
+            </w:r>
+            <w:r>
+              <w:t xml:space="preserve">gráfica </w:t>
+            </w:r>
+            <w:r>
+              <w:t xml:space="preserve">para </w:t>
+            </w:r>
+            <w:r>
+              <w:t>ejecutar los algoritmos de optimización</w:t>
+            </w:r>
+          </w:p>
         </w:tc>
       </w:tr>
     </w:tbl>
@@ -3718,7 +5269,7 @@
       <w:pPr>
         <w:pStyle w:val="Heading2"/>
       </w:pPr>
-      <w:bookmarkStart w:id="13" w:name="_Toc491787325"/>
+      <w:bookmarkStart w:id="12" w:name="_Toc491787325"/>
       <w:r>
         <w:t xml:space="preserve">Herramientas </w:t>
       </w:r>
@@ -3728,11 +5279,17 @@
       <w:r>
         <w:t xml:space="preserve"> Métodos</w:t>
       </w:r>
-      <w:bookmarkEnd w:id="13"/>
-    </w:p>
-    <w:p>
-      <w:r>
-        <w:t>Para cada resultado debe existir al menor una herramienta o método para obtenerlo. Puede usar tablas para mostrar: resultado, herramienta o método y forma de validación.</w:t>
+      <w:bookmarkEnd w:id="12"/>
+    </w:p>
+    <w:p>
+      <w:r>
+        <w:t>Para cada resultado debe existir al meno</w:t>
+      </w:r>
+      <w:r>
+        <w:t>s</w:t>
+      </w:r>
+      <w:r>
+        <w:t xml:space="preserve"> una herramienta o método para obtenerlo. Puede usar tablas para mostrar: resultado, herramienta o método y forma de validación.</w:t>
       </w:r>
     </w:p>
     <w:p>
@@ -3744,23 +5301,33 @@
       <w:pPr>
         <w:pStyle w:val="Heading2"/>
       </w:pPr>
-      <w:bookmarkStart w:id="14" w:name="_Toc491787327"/>
+      <w:bookmarkStart w:id="13" w:name="_Toc491787327"/>
       <w:r>
         <w:lastRenderedPageBreak/>
         <w:t>Viabilidad</w:t>
       </w:r>
+      <w:bookmarkEnd w:id="13"/>
+      <w:r>
+        <w:t xml:space="preserve"> </w:t>
+      </w:r>
+    </w:p>
+    <w:p>
+      <w:pPr>
+        <w:pStyle w:val="Heading3"/>
+      </w:pPr>
+      <w:bookmarkStart w:id="14" w:name="_Toc491787328"/>
+      <w:r>
+        <w:t>Viabilidad Técnica</w:t>
+      </w:r>
       <w:bookmarkEnd w:id="14"/>
-      <w:r>
-        <w:t xml:space="preserve"> </w:t>
-      </w:r>
     </w:p>
     <w:p>
       <w:pPr>
         <w:pStyle w:val="Heading3"/>
       </w:pPr>
-      <w:bookmarkStart w:id="15" w:name="_Toc491787328"/>
-      <w:r>
-        <w:t>Viabilidad Técnica</w:t>
+      <w:bookmarkStart w:id="15" w:name="_Toc491787329"/>
+      <w:r>
+        <w:t>Viabilidad Temporal</w:t>
       </w:r>
       <w:bookmarkEnd w:id="15"/>
     </w:p>
@@ -3768,21 +5335,11 @@
       <w:pPr>
         <w:pStyle w:val="Heading3"/>
       </w:pPr>
-      <w:bookmarkStart w:id="16" w:name="_Toc491787329"/>
-      <w:r>
-        <w:t>Viabilidad Temporal</w:t>
+      <w:bookmarkStart w:id="16" w:name="_Toc491787330"/>
+      <w:r>
+        <w:t>Viabilidad Económica</w:t>
       </w:r>
       <w:bookmarkEnd w:id="16"/>
-    </w:p>
-    <w:p>
-      <w:pPr>
-        <w:pStyle w:val="Heading3"/>
-      </w:pPr>
-      <w:bookmarkStart w:id="17" w:name="_Toc491787330"/>
-      <w:r>
-        <w:t>Viabilidad Económica</w:t>
-      </w:r>
-      <w:bookmarkEnd w:id="17"/>
     </w:p>
     <w:p>
       <w:pPr>
@@ -3825,9 +5382,9 @@
           <w:color w:val="auto"/>
         </w:rPr>
       </w:pPr>
-      <w:bookmarkStart w:id="18" w:name="_Ref491785300"/>
-      <w:bookmarkStart w:id="19" w:name="_Toc464642795"/>
-      <w:bookmarkStart w:id="20" w:name="_Toc491787343"/>
+      <w:bookmarkStart w:id="17" w:name="_Ref491785300"/>
+      <w:bookmarkStart w:id="18" w:name="_Toc464642795"/>
+      <w:bookmarkStart w:id="19" w:name="_Toc491787343"/>
       <w:r>
         <w:rPr>
           <w:i w:val="0"/>
@@ -3872,7 +5429,7 @@
         </w:rPr>
         <w:fldChar w:fldCharType="end"/>
       </w:r>
-      <w:bookmarkEnd w:id="18"/>
+      <w:bookmarkEnd w:id="17"/>
       <w:r>
         <w:rPr>
           <w:i w:val="0"/>
@@ -3887,8 +5444,8 @@
         </w:rPr>
         <w:t>Aquí va la referencia si la tabla no es de elaboración propia.</w:t>
       </w:r>
+      <w:bookmarkEnd w:id="18"/>
       <w:bookmarkEnd w:id="19"/>
-      <w:bookmarkEnd w:id="20"/>
     </w:p>
     <w:tbl>
       <w:tblPr>
@@ -4159,14 +5716,14 @@
       <w:pPr>
         <w:pStyle w:val="Heading2"/>
       </w:pPr>
-      <w:bookmarkStart w:id="21" w:name="_Toc491787331"/>
+      <w:bookmarkStart w:id="20" w:name="_Toc491787331"/>
       <w:r>
         <w:t>Alcance</w:t>
       </w:r>
       <w:r>
         <w:t>, Limitaciones y Riesgos</w:t>
       </w:r>
-      <w:bookmarkEnd w:id="21"/>
+      <w:bookmarkEnd w:id="20"/>
     </w:p>
     <w:p>
       <w:pPr>
@@ -4186,7 +5743,7 @@
       <w:pPr>
         <w:pStyle w:val="Heading1"/>
       </w:pPr>
-      <w:bookmarkStart w:id="22" w:name="_Toc491787332"/>
+      <w:bookmarkStart w:id="21" w:name="_Toc491787332"/>
       <w:r>
         <w:lastRenderedPageBreak/>
         <w:t xml:space="preserve">Marco </w:t>
@@ -4197,7 +5754,7 @@
       <w:r>
         <w:t>/Regulatorio/Conceptual/otros</w:t>
       </w:r>
-      <w:bookmarkEnd w:id="22"/>
+      <w:bookmarkEnd w:id="21"/>
     </w:p>
     <w:p>
       <w:pPr>
@@ -4301,9 +5858,9 @@
           <w:i w:val="0"/>
         </w:rPr>
       </w:pPr>
-      <w:bookmarkStart w:id="23" w:name="_Ref491785765"/>
-      <w:bookmarkStart w:id="24" w:name="_Toc464642696"/>
-      <w:bookmarkStart w:id="25" w:name="_Toc491787342"/>
+      <w:bookmarkStart w:id="22" w:name="_Ref491785765"/>
+      <w:bookmarkStart w:id="23" w:name="_Toc464642696"/>
+      <w:bookmarkStart w:id="24" w:name="_Toc491787342"/>
       <w:r>
         <w:rPr>
           <w:i w:val="0"/>
@@ -4348,7 +5905,7 @@
         </w:rPr>
         <w:fldChar w:fldCharType="end"/>
       </w:r>
-      <w:bookmarkEnd w:id="23"/>
+      <w:bookmarkEnd w:id="22"/>
       <w:r>
         <w:rPr>
           <w:i w:val="0"/>
@@ -4399,8 +5956,8 @@
         </w:rPr>
         <w:t>.</w:t>
       </w:r>
+      <w:bookmarkEnd w:id="23"/>
       <w:bookmarkEnd w:id="24"/>
-      <w:bookmarkEnd w:id="25"/>
     </w:p>
     <w:p>
       <w:pPr>
@@ -4420,52 +5977,52 @@
       <w:pPr>
         <w:pStyle w:val="Heading1"/>
       </w:pPr>
-      <w:bookmarkStart w:id="26" w:name="_Toc491787333"/>
+      <w:bookmarkStart w:id="25" w:name="_Toc491787333"/>
       <w:r>
         <w:lastRenderedPageBreak/>
         <w:t>Estado del Arte</w:t>
       </w:r>
+      <w:bookmarkEnd w:id="25"/>
+    </w:p>
+    <w:p>
+      <w:pPr>
+        <w:jc w:val="both"/>
+      </w:pPr>
+      <w:r>
+        <w:t xml:space="preserve">Debe explicarse el método seguido. </w:t>
+      </w:r>
+    </w:p>
+    <w:p>
+      <w:pPr>
+        <w:pStyle w:val="Heading2"/>
+      </w:pPr>
+      <w:bookmarkStart w:id="26" w:name="_Toc491787334"/>
+      <w:r>
+        <w:t>R</w:t>
+      </w:r>
+      <w:r>
+        <w:t>evisión</w:t>
+      </w:r>
+      <w:r>
+        <w:t xml:space="preserve"> y discusión</w:t>
+      </w:r>
       <w:bookmarkEnd w:id="26"/>
     </w:p>
     <w:p>
       <w:pPr>
+        <w:pStyle w:val="Heading2"/>
+      </w:pPr>
+      <w:bookmarkStart w:id="27" w:name="_Toc491787335"/>
+      <w:r>
+        <w:t>Conclusiones</w:t>
+      </w:r>
+      <w:bookmarkEnd w:id="27"/>
+    </w:p>
+    <w:p>
+      <w:pPr>
         <w:jc w:val="both"/>
       </w:pPr>
       <w:r>
-        <w:t xml:space="preserve">Debe explicarse el método seguido. </w:t>
-      </w:r>
-    </w:p>
-    <w:p>
-      <w:pPr>
-        <w:pStyle w:val="Heading2"/>
-      </w:pPr>
-      <w:bookmarkStart w:id="27" w:name="_Toc491787334"/>
-      <w:r>
-        <w:t>R</w:t>
-      </w:r>
-      <w:r>
-        <w:t>evisión</w:t>
-      </w:r>
-      <w:r>
-        <w:t xml:space="preserve"> y discusión</w:t>
-      </w:r>
-      <w:bookmarkEnd w:id="27"/>
-    </w:p>
-    <w:p>
-      <w:pPr>
-        <w:pStyle w:val="Heading2"/>
-      </w:pPr>
-      <w:bookmarkStart w:id="28" w:name="_Toc491787335"/>
-      <w:r>
-        <w:t>Conclusiones</w:t>
-      </w:r>
-      <w:bookmarkEnd w:id="28"/>
-    </w:p>
-    <w:p>
-      <w:pPr>
-        <w:jc w:val="both"/>
-      </w:pPr>
-      <w:r>
         <w:t>Aquí debe resumirse lo encontrado a modo de conclusiones que permita sostener la propuesta del proyecto.</w:t>
       </w:r>
     </w:p>
@@ -4476,7 +6033,7 @@
       <w:r>
         <w:br w:type="page"/>
       </w:r>
-      <w:bookmarkStart w:id="29" w:name="_Toc491787336"/>
+      <w:bookmarkStart w:id="28" w:name="_Toc491787336"/>
       <w:r>
         <w:lastRenderedPageBreak/>
         <w:t>Presentaci</w:t>
@@ -4484,7 +6041,7 @@
       <w:r>
         <w:t>ón de los resultados esperados</w:t>
       </w:r>
-      <w:bookmarkEnd w:id="29"/>
+      <w:bookmarkEnd w:id="28"/>
     </w:p>
     <w:p>
       <w:pPr>
@@ -4516,21 +6073,23 @@
         <w:pStyle w:val="Heading1"/>
         <w:ind w:left="0" w:firstLine="0"/>
       </w:pPr>
-      <w:bookmarkStart w:id="30" w:name="_Toc491787337"/>
+      <w:bookmarkStart w:id="29" w:name="_Toc491787337"/>
       <w:r>
         <w:lastRenderedPageBreak/>
         <w:t>Conclusiones y trabajos futuros</w:t>
       </w:r>
+      <w:bookmarkEnd w:id="29"/>
+    </w:p>
+    <w:p>
+      <w:pPr>
+        <w:pStyle w:val="Heading2"/>
+      </w:pPr>
+      <w:bookmarkStart w:id="30" w:name="_Toc491787338"/>
+      <w:r>
+        <w:t>Conclusiones</w:t>
+      </w:r>
+      <w:bookmarkStart w:id="31" w:name="_GoBack"/>
       <w:bookmarkEnd w:id="30"/>
-    </w:p>
-    <w:p>
-      <w:pPr>
-        <w:pStyle w:val="Heading2"/>
-      </w:pPr>
-      <w:bookmarkStart w:id="31" w:name="_Toc491787338"/>
-      <w:r>
-        <w:t>Conclusiones</w:t>
-      </w:r>
       <w:bookmarkEnd w:id="31"/>
     </w:p>
     <w:p>
@@ -6843,7 +8402,7 @@
 </file>
 
 <file path=customXml/itemProps1.xml><?xml version="1.0" encoding="utf-8"?>
-<ds:datastoreItem xmlns:ds="http://schemas.openxmlformats.org/officeDocument/2006/customXml" ds:itemID="{9E5240A7-FB44-44D7-8225-BD209E644787}">
+<ds:datastoreItem xmlns:ds="http://schemas.openxmlformats.org/officeDocument/2006/customXml" ds:itemID="{1E2B3972-3BC2-4F21-A5CF-331D9D85DADE}">
   <ds:schemaRefs>
     <ds:schemaRef ds:uri="http://schemas.openxmlformats.org/officeDocument/2006/bibliography"/>
   </ds:schemaRefs>

</xml_diff>

<commit_message>
Upload previous slides, update partial report
</commit_message>
<xml_diff>
--- a/documentos/Tesis - 20112449.docx
+++ b/documentos/Tesis - 20112449.docx
@@ -399,8 +399,8 @@
         </w:sectPr>
       </w:pPr>
     </w:p>
-    <w:bookmarkStart w:id="2" w:name="_Toc511607949" w:displacedByCustomXml="next"/>
-    <w:bookmarkStart w:id="3" w:name="_Toc464642601" w:displacedByCustomXml="next"/>
+    <w:bookmarkStart w:id="2" w:name="_Toc464642601" w:displacedByCustomXml="next"/>
+    <w:bookmarkStart w:id="3" w:name="_Toc511607949" w:displacedByCustomXml="next"/>
     <w:sdt>
       <w:sdtPr>
         <w:rPr>
@@ -709,10 +709,13 @@
             </w:r>
             <w:r>
               <w:rPr>
-                <w:noProof/>
-                <w:webHidden/>
-              </w:rPr>
-              <w:t>10</w:t>
+                <w:b/>
+                <w:bCs/>
+                <w:noProof/>
+                <w:webHidden/>
+                <w:lang w:val="en-US"/>
+              </w:rPr>
+              <w:t>Error! Bookmark not defined.</w:t>
             </w:r>
             <w:r>
               <w:rPr>
@@ -776,10 +779,13 @@
             </w:r>
             <w:r>
               <w:rPr>
-                <w:noProof/>
-                <w:webHidden/>
-              </w:rPr>
-              <w:t>10</w:t>
+                <w:b/>
+                <w:bCs/>
+                <w:noProof/>
+                <w:webHidden/>
+                <w:lang w:val="en-US"/>
+              </w:rPr>
+              <w:t>Error! Bookmark not defined.</w:t>
             </w:r>
             <w:r>
               <w:rPr>
@@ -12654,14 +12660,27 @@
       <w:r>
         <w:t xml:space="preserve">Ilustración </w:t>
       </w:r>
-      <w:fldSimple w:instr=" SEQ Ilustración \* ARABIC ">
-        <w:r>
-          <w:rPr>
-            <w:noProof/>
-          </w:rPr>
-          <w:t>1</w:t>
-        </w:r>
-      </w:fldSimple>
+      <w:r>
+        <w:fldChar w:fldCharType="begin"/>
+      </w:r>
+      <w:r>
+        <w:instrText xml:space="preserve"> SEQ Ilustración \* ARABIC </w:instrText>
+      </w:r>
+      <w:r>
+        <w:fldChar w:fldCharType="separate"/>
+      </w:r>
+      <w:r>
+        <w:rPr>
+          <w:noProof/>
+        </w:rPr>
+        <w:t>1</w:t>
+      </w:r>
+      <w:r>
+        <w:rPr>
+          <w:noProof/>
+        </w:rPr>
+        <w:fldChar w:fldCharType="end"/>
+      </w:r>
       <w:r>
         <w:t>.</w:t>
       </w:r>
@@ -12983,7 +13002,15 @@
         <w:jc w:val="both"/>
       </w:pPr>
       <w:r>
-        <w:t>Sin embargo, la aplicación de dichos métodos ha sido aplicada principalmente en la industria, gracias a la gran competitividad presente que impulsa el crecimiento de áreas de investigación y desarrollo par mantener un factor diferencial, mientras que el dominio de las cadenas de suministro de ayuda humanitaria no presenta el mismo nivel de desarrollo. A pesar de ello, en los últimos años se ha podido ver un crecimiento en la investigación relacionada a modelos de optimización en logística de emergencia resaltando principalmente modelos de optimización de ubicación de almacenes y enrutamiento de vehículos</w:t>
+        <w:t>Sin embargo, la aplicación de dichos métodos ha sido aplicada principalmente en la industria, gracias a la gran competitividad presente que impulsa el crecimiento de áreas de investigación y desarrollo par</w:t>
+      </w:r>
+      <w:r>
+        <w:t>a</w:t>
+      </w:r>
+      <w:bookmarkStart w:id="7" w:name="_GoBack"/>
+      <w:bookmarkEnd w:id="7"/>
+      <w:r>
+        <w:t xml:space="preserve"> mantener un factor diferencial, mientras que el dominio de las cadenas de suministro de ayuda humanitaria no presenta el mismo nivel de desarrollo. A pesar de ello, en los últimos años se ha podido ver un crecimiento en la investigación relacionada a modelos de optimización en logística de emergencia resaltando principalmente modelos de optimización de ubicación de almacenes y enrutamiento de vehículos</w:t>
       </w:r>
       <w:r>
         <w:t xml:space="preserve"> </w:t>
@@ -13090,24 +13117,24 @@
       <w:pPr>
         <w:pStyle w:val="Heading2"/>
       </w:pPr>
-      <w:bookmarkStart w:id="7" w:name="_Toc511607954"/>
+      <w:bookmarkStart w:id="8" w:name="_Toc511607954"/>
       <w:r>
         <w:t>Objetivos</w:t>
       </w:r>
-      <w:bookmarkEnd w:id="7"/>
+      <w:bookmarkEnd w:id="8"/>
     </w:p>
     <w:p>
       <w:pPr>
         <w:pStyle w:val="Heading3"/>
       </w:pPr>
-      <w:bookmarkStart w:id="8" w:name="_Toc511607955"/>
+      <w:bookmarkStart w:id="9" w:name="_Toc511607955"/>
       <w:r>
         <w:t>O</w:t>
       </w:r>
       <w:r>
         <w:t>bjetivo general</w:t>
       </w:r>
-      <w:bookmarkEnd w:id="8"/>
+      <w:bookmarkEnd w:id="9"/>
     </w:p>
     <w:p>
       <w:pPr>
@@ -13127,14 +13154,14 @@
       <w:pPr>
         <w:pStyle w:val="Heading3"/>
       </w:pPr>
-      <w:bookmarkStart w:id="9" w:name="_Toc511607956"/>
+      <w:bookmarkStart w:id="10" w:name="_Toc511607956"/>
       <w:r>
         <w:t>O</w:t>
       </w:r>
       <w:r>
         <w:t>bjetivos específicos</w:t>
       </w:r>
-      <w:bookmarkEnd w:id="9"/>
+      <w:bookmarkEnd w:id="10"/>
       <w:r>
         <w:t xml:space="preserve"> </w:t>
       </w:r>
@@ -13275,14 +13302,14 @@
       <w:pPr>
         <w:pStyle w:val="Heading3"/>
       </w:pPr>
-      <w:bookmarkStart w:id="10" w:name="_Toc511607957"/>
+      <w:bookmarkStart w:id="11" w:name="_Toc511607957"/>
       <w:r>
         <w:t>R</w:t>
       </w:r>
       <w:r>
         <w:t>esultados esperados</w:t>
       </w:r>
-      <w:bookmarkEnd w:id="10"/>
+      <w:bookmarkEnd w:id="11"/>
     </w:p>
     <w:p>
       <w:pPr>
@@ -13489,12 +13516,12 @@
       <w:pPr>
         <w:pStyle w:val="Heading3"/>
       </w:pPr>
-      <w:bookmarkStart w:id="11" w:name="_Toc511607958"/>
+      <w:bookmarkStart w:id="12" w:name="_Toc511607958"/>
       <w:r>
         <w:lastRenderedPageBreak/>
         <w:t>Mapeo de objetivos, resultados y verificación</w:t>
       </w:r>
-      <w:bookmarkEnd w:id="11"/>
+      <w:bookmarkEnd w:id="12"/>
     </w:p>
     <w:tbl>
       <w:tblPr>
@@ -14966,7 +14993,7 @@
       <w:pPr>
         <w:pStyle w:val="Heading2"/>
       </w:pPr>
-      <w:bookmarkStart w:id="12" w:name="_Toc511607959"/>
+      <w:bookmarkStart w:id="13" w:name="_Toc511607959"/>
       <w:r>
         <w:t xml:space="preserve">Herramientas </w:t>
       </w:r>
@@ -14976,17 +15003,17 @@
       <w:r>
         <w:t xml:space="preserve"> Métodos</w:t>
       </w:r>
-      <w:bookmarkEnd w:id="12"/>
+      <w:bookmarkEnd w:id="13"/>
     </w:p>
     <w:p>
       <w:pPr>
         <w:pStyle w:val="Heading3"/>
       </w:pPr>
-      <w:bookmarkStart w:id="13" w:name="_Toc511607960"/>
+      <w:bookmarkStart w:id="14" w:name="_Toc511607960"/>
       <w:r>
         <w:t>Python</w:t>
       </w:r>
-      <w:bookmarkEnd w:id="13"/>
+      <w:bookmarkEnd w:id="14"/>
     </w:p>
     <w:p>
       <w:pPr>
@@ -15042,11 +15069,11 @@
       <w:pPr>
         <w:pStyle w:val="Heading3"/>
       </w:pPr>
-      <w:bookmarkStart w:id="14" w:name="_Toc511607961"/>
+      <w:bookmarkStart w:id="15" w:name="_Toc511607961"/>
       <w:r>
         <w:t>Jupyter Lab</w:t>
       </w:r>
-      <w:bookmarkEnd w:id="14"/>
+      <w:bookmarkEnd w:id="15"/>
     </w:p>
     <w:p>
       <w:pPr>
@@ -15087,11 +15114,11 @@
       <w:pPr>
         <w:pStyle w:val="Heading3"/>
       </w:pPr>
-      <w:bookmarkStart w:id="15" w:name="_Toc511607962"/>
+      <w:bookmarkStart w:id="16" w:name="_Toc511607962"/>
       <w:r>
         <w:t>Visual Studio Code</w:t>
       </w:r>
-      <w:bookmarkEnd w:id="15"/>
+      <w:bookmarkEnd w:id="16"/>
     </w:p>
     <w:p>
       <w:pPr>
@@ -15163,11 +15190,11 @@
       <w:pPr>
         <w:pStyle w:val="Heading3"/>
       </w:pPr>
-      <w:bookmarkStart w:id="16" w:name="_Toc511607963"/>
+      <w:bookmarkStart w:id="17" w:name="_Toc511607963"/>
       <w:r>
         <w:t>AMPL</w:t>
       </w:r>
-      <w:bookmarkEnd w:id="16"/>
+      <w:bookmarkEnd w:id="17"/>
     </w:p>
     <w:p>
       <w:pPr>
@@ -15211,11 +15238,11 @@
       <w:pPr>
         <w:pStyle w:val="Heading3"/>
       </w:pPr>
-      <w:bookmarkStart w:id="17" w:name="_Toc511607964"/>
+      <w:bookmarkStart w:id="18" w:name="_Toc511607964"/>
       <w:r>
         <w:t>AMPL IDE</w:t>
       </w:r>
-      <w:bookmarkEnd w:id="17"/>
+      <w:bookmarkEnd w:id="18"/>
     </w:p>
     <w:p>
       <w:pPr>
@@ -15265,11 +15292,11 @@
       <w:pPr>
         <w:pStyle w:val="Heading3"/>
       </w:pPr>
-      <w:bookmarkStart w:id="18" w:name="_Toc511607965"/>
+      <w:bookmarkStart w:id="19" w:name="_Toc511607965"/>
       <w:r>
         <w:t>GNU Linear Programming Kit</w:t>
       </w:r>
-      <w:bookmarkEnd w:id="18"/>
+      <w:bookmarkEnd w:id="19"/>
     </w:p>
     <w:p>
       <w:pPr>
@@ -15310,11 +15337,11 @@
       <w:pPr>
         <w:pStyle w:val="Heading3"/>
       </w:pPr>
-      <w:bookmarkStart w:id="19" w:name="_Toc511607966"/>
+      <w:bookmarkStart w:id="20" w:name="_Toc511607966"/>
       <w:r>
         <w:t>Microsoft Excel</w:t>
       </w:r>
-      <w:bookmarkEnd w:id="19"/>
+      <w:bookmarkEnd w:id="20"/>
     </w:p>
     <w:p>
       <w:pPr>
@@ -15352,12 +15379,12 @@
       <w:pPr>
         <w:pStyle w:val="Heading3"/>
       </w:pPr>
-      <w:bookmarkStart w:id="20" w:name="_Toc511607967"/>
+      <w:bookmarkStart w:id="21" w:name="_Toc511607967"/>
       <w:r>
         <w:lastRenderedPageBreak/>
         <w:t>Kanban</w:t>
       </w:r>
-      <w:bookmarkEnd w:id="20"/>
+      <w:bookmarkEnd w:id="21"/>
     </w:p>
     <w:p>
       <w:pPr>
@@ -15395,11 +15422,11 @@
       <w:pPr>
         <w:pStyle w:val="Heading3"/>
       </w:pPr>
-      <w:bookmarkStart w:id="21" w:name="_Toc511607968"/>
+      <w:bookmarkStart w:id="22" w:name="_Toc511607968"/>
       <w:r>
         <w:t>Prueba F de Fisher</w:t>
       </w:r>
-      <w:bookmarkEnd w:id="21"/>
+      <w:bookmarkEnd w:id="22"/>
     </w:p>
     <w:p>
       <w:pPr>
@@ -15413,11 +15440,11 @@
       <w:pPr>
         <w:pStyle w:val="Heading3"/>
       </w:pPr>
-      <w:bookmarkStart w:id="22" w:name="_Toc511607969"/>
+      <w:bookmarkStart w:id="23" w:name="_Toc511607969"/>
       <w:r>
         <w:t>Prueba t de Student</w:t>
       </w:r>
-      <w:bookmarkEnd w:id="22"/>
+      <w:bookmarkEnd w:id="23"/>
     </w:p>
     <w:p>
       <w:pPr>
@@ -15431,11 +15458,11 @@
       <w:pPr>
         <w:pStyle w:val="Heading3"/>
       </w:pPr>
-      <w:bookmarkStart w:id="23" w:name="_Toc511607970"/>
+      <w:bookmarkStart w:id="24" w:name="_Toc511607970"/>
       <w:r>
         <w:t>Prueba Kolmogorov-Smirnov</w:t>
       </w:r>
-      <w:bookmarkEnd w:id="23"/>
+      <w:bookmarkEnd w:id="24"/>
     </w:p>
     <w:p>
       <w:pPr>
@@ -15452,12 +15479,12 @@
       <w:pPr>
         <w:pStyle w:val="Heading3"/>
       </w:pPr>
-      <w:bookmarkStart w:id="24" w:name="_Toc511607971"/>
+      <w:bookmarkStart w:id="25" w:name="_Toc511607971"/>
       <w:r>
         <w:lastRenderedPageBreak/>
         <w:t>Prueba de Shapiro-Wilk</w:t>
       </w:r>
-      <w:bookmarkEnd w:id="24"/>
+      <w:bookmarkEnd w:id="25"/>
     </w:p>
     <w:p>
       <w:pPr>
@@ -15546,11 +15573,11 @@
       <w:pPr>
         <w:pStyle w:val="Heading2"/>
       </w:pPr>
-      <w:bookmarkStart w:id="25" w:name="_Toc511607972"/>
+      <w:bookmarkStart w:id="26" w:name="_Toc511607972"/>
       <w:r>
         <w:t>Viabilidad</w:t>
       </w:r>
-      <w:bookmarkEnd w:id="25"/>
+      <w:bookmarkEnd w:id="26"/>
       <w:r>
         <w:t xml:space="preserve"> </w:t>
       </w:r>
@@ -15559,11 +15586,11 @@
       <w:pPr>
         <w:pStyle w:val="Heading3"/>
       </w:pPr>
-      <w:bookmarkStart w:id="26" w:name="_Toc511607973"/>
+      <w:bookmarkStart w:id="27" w:name="_Toc511607973"/>
       <w:r>
         <w:t>Viabilidad Técnica</w:t>
       </w:r>
-      <w:bookmarkEnd w:id="26"/>
+      <w:bookmarkEnd w:id="27"/>
     </w:p>
     <w:p>
       <w:pPr>
@@ -15601,11 +15628,11 @@
       <w:pPr>
         <w:pStyle w:val="Heading3"/>
       </w:pPr>
-      <w:bookmarkStart w:id="27" w:name="_Toc511607974"/>
+      <w:bookmarkStart w:id="28" w:name="_Toc511607974"/>
       <w:r>
         <w:t>Viabilidad Temporal</w:t>
       </w:r>
-      <w:bookmarkEnd w:id="27"/>
+      <w:bookmarkEnd w:id="28"/>
     </w:p>
     <w:p>
       <w:r>
@@ -15633,25 +15660,38 @@
         <w:keepNext/>
         <w:jc w:val="center"/>
       </w:pPr>
-      <w:bookmarkStart w:id="28" w:name="_Toc511608097"/>
+      <w:bookmarkStart w:id="29" w:name="_Toc511608097"/>
       <w:r>
         <w:t xml:space="preserve">Tabla </w:t>
       </w:r>
-      <w:fldSimple w:instr=" SEQ Tabla \* ARABIC ">
-        <w:r>
-          <w:rPr>
-            <w:noProof/>
-          </w:rPr>
-          <w:t>1</w:t>
-        </w:r>
-      </w:fldSimple>
+      <w:r>
+        <w:fldChar w:fldCharType="begin"/>
+      </w:r>
+      <w:r>
+        <w:instrText xml:space="preserve"> SEQ Tabla \* ARABIC </w:instrText>
+      </w:r>
+      <w:r>
+        <w:fldChar w:fldCharType="separate"/>
+      </w:r>
+      <w:r>
+        <w:rPr>
+          <w:noProof/>
+        </w:rPr>
+        <w:t>1</w:t>
+      </w:r>
+      <w:r>
+        <w:rPr>
+          <w:noProof/>
+        </w:rPr>
+        <w:fldChar w:fldCharType="end"/>
+      </w:r>
       <w:r>
         <w:t xml:space="preserve">. </w:t>
       </w:r>
       <w:r>
         <w:t>Cronograma del proyecto</w:t>
       </w:r>
-      <w:bookmarkEnd w:id="28"/>
+      <w:bookmarkEnd w:id="29"/>
     </w:p>
     <w:tbl>
       <w:tblPr>
@@ -16509,11 +16549,11 @@
       <w:pPr>
         <w:pStyle w:val="Heading3"/>
       </w:pPr>
-      <w:bookmarkStart w:id="29" w:name="_Toc511607975"/>
+      <w:bookmarkStart w:id="30" w:name="_Toc511607975"/>
       <w:r>
         <w:t>Viabilidad Económica</w:t>
       </w:r>
-      <w:bookmarkEnd w:id="29"/>
+      <w:bookmarkEnd w:id="30"/>
     </w:p>
     <w:p>
       <w:pPr>
@@ -16530,11 +16570,11 @@
       <w:pPr>
         <w:pStyle w:val="Heading3"/>
       </w:pPr>
-      <w:bookmarkStart w:id="30" w:name="_Toc511607976"/>
+      <w:bookmarkStart w:id="31" w:name="_Toc511607976"/>
       <w:r>
         <w:t>Conclusión</w:t>
       </w:r>
-      <w:bookmarkEnd w:id="30"/>
+      <w:bookmarkEnd w:id="31"/>
     </w:p>
     <w:p>
       <w:pPr>
@@ -16548,7 +16588,7 @@
       <w:pPr>
         <w:pStyle w:val="Heading2"/>
       </w:pPr>
-      <w:bookmarkStart w:id="31" w:name="_Toc511607977"/>
+      <w:bookmarkStart w:id="32" w:name="_Toc511607977"/>
       <w:r>
         <w:lastRenderedPageBreak/>
         <w:t>Alcance</w:t>
@@ -16556,17 +16596,17 @@
       <w:r>
         <w:t>, Limitaciones y Riesgos</w:t>
       </w:r>
-      <w:bookmarkEnd w:id="31"/>
+      <w:bookmarkEnd w:id="32"/>
     </w:p>
     <w:p>
       <w:pPr>
         <w:pStyle w:val="Heading3"/>
       </w:pPr>
-      <w:bookmarkStart w:id="32" w:name="_Toc511607978"/>
+      <w:bookmarkStart w:id="33" w:name="_Toc511607978"/>
       <w:r>
         <w:t>Alcance</w:t>
       </w:r>
-      <w:bookmarkEnd w:id="32"/>
+      <w:bookmarkEnd w:id="33"/>
     </w:p>
     <w:p>
       <w:pPr>
@@ -16612,11 +16652,11 @@
       <w:pPr>
         <w:pStyle w:val="Heading3"/>
       </w:pPr>
-      <w:bookmarkStart w:id="33" w:name="_Toc511607979"/>
+      <w:bookmarkStart w:id="34" w:name="_Toc511607979"/>
       <w:r>
         <w:t>Limitaciones</w:t>
       </w:r>
-      <w:bookmarkEnd w:id="33"/>
+      <w:bookmarkEnd w:id="34"/>
     </w:p>
     <w:p>
       <w:r>
@@ -16657,11 +16697,11 @@
       <w:pPr>
         <w:pStyle w:val="Heading3"/>
       </w:pPr>
-      <w:bookmarkStart w:id="34" w:name="_Toc511607980"/>
+      <w:bookmarkStart w:id="35" w:name="_Toc511607980"/>
       <w:r>
         <w:t>Riesgos</w:t>
       </w:r>
-      <w:bookmarkEnd w:id="34"/>
+      <w:bookmarkEnd w:id="35"/>
     </w:p>
     <w:p>
       <w:pPr>
@@ -16690,22 +16730,35 @@
         <w:keepNext/>
         <w:jc w:val="center"/>
       </w:pPr>
-      <w:bookmarkStart w:id="35" w:name="_Toc511608098"/>
+      <w:bookmarkStart w:id="36" w:name="_Toc511608098"/>
       <w:r>
         <w:t xml:space="preserve">Tabla </w:t>
       </w:r>
-      <w:fldSimple w:instr=" SEQ Tabla \* ARABIC ">
-        <w:r>
-          <w:rPr>
-            <w:noProof/>
-          </w:rPr>
-          <w:t>2</w:t>
-        </w:r>
-      </w:fldSimple>
+      <w:r>
+        <w:fldChar w:fldCharType="begin"/>
+      </w:r>
+      <w:r>
+        <w:instrText xml:space="preserve"> SEQ Tabla \* ARABIC </w:instrText>
+      </w:r>
+      <w:r>
+        <w:fldChar w:fldCharType="separate"/>
+      </w:r>
+      <w:r>
+        <w:rPr>
+          <w:noProof/>
+        </w:rPr>
+        <w:t>2</w:t>
+      </w:r>
+      <w:r>
+        <w:rPr>
+          <w:noProof/>
+        </w:rPr>
+        <w:fldChar w:fldCharType="end"/>
+      </w:r>
       <w:r>
         <w:t>. Matriz de riesgos</w:t>
       </w:r>
-      <w:bookmarkEnd w:id="35"/>
+      <w:bookmarkEnd w:id="36"/>
     </w:p>
     <w:tbl>
       <w:tblPr>
@@ -17263,7 +17316,7 @@
       <w:pPr>
         <w:pStyle w:val="Heading1"/>
       </w:pPr>
-      <w:bookmarkStart w:id="36" w:name="_Toc511607981"/>
+      <w:bookmarkStart w:id="37" w:name="_Toc511607981"/>
       <w:r>
         <w:lastRenderedPageBreak/>
         <w:t xml:space="preserve">Marco </w:t>
@@ -17271,17 +17324,17 @@
       <w:r>
         <w:t>Conceptual</w:t>
       </w:r>
-      <w:bookmarkEnd w:id="36"/>
+      <w:bookmarkEnd w:id="37"/>
     </w:p>
     <w:p>
       <w:pPr>
         <w:pStyle w:val="Heading2"/>
       </w:pPr>
-      <w:bookmarkStart w:id="37" w:name="_Toc511607982"/>
+      <w:bookmarkStart w:id="38" w:name="_Toc511607982"/>
       <w:r>
         <w:t>Introducción</w:t>
       </w:r>
-      <w:bookmarkEnd w:id="37"/>
+      <w:bookmarkEnd w:id="38"/>
     </w:p>
     <w:p>
       <w:pPr>
@@ -17304,11 +17357,11 @@
       <w:pPr>
         <w:pStyle w:val="Heading2"/>
       </w:pPr>
-      <w:bookmarkStart w:id="38" w:name="_Toc511607983"/>
+      <w:bookmarkStart w:id="39" w:name="_Toc511607983"/>
       <w:r>
         <w:t>Peligros y desastres</w:t>
       </w:r>
-      <w:bookmarkEnd w:id="38"/>
+      <w:bookmarkEnd w:id="39"/>
     </w:p>
     <w:p>
       <w:pPr>
@@ -17352,11 +17405,11 @@
       <w:pPr>
         <w:pStyle w:val="Heading2"/>
       </w:pPr>
-      <w:bookmarkStart w:id="39" w:name="_Toc511607984"/>
+      <w:bookmarkStart w:id="40" w:name="_Toc511607984"/>
       <w:r>
         <w:t>Gestión del desastre y logística humanitaria</w:t>
       </w:r>
-      <w:bookmarkEnd w:id="39"/>
+      <w:bookmarkEnd w:id="40"/>
     </w:p>
     <w:p>
       <w:pPr>
@@ -17527,11 +17580,11 @@
       <w:pPr>
         <w:pStyle w:val="Heading2"/>
       </w:pPr>
-      <w:bookmarkStart w:id="40" w:name="_Toc511607985"/>
+      <w:bookmarkStart w:id="41" w:name="_Toc511607985"/>
       <w:r>
         <w:t>Logística humanitaria en el Perú</w:t>
       </w:r>
-      <w:bookmarkEnd w:id="40"/>
+      <w:bookmarkEnd w:id="41"/>
     </w:p>
     <w:p>
       <w:pPr>
@@ -17577,11 +17630,11 @@
       <w:pPr>
         <w:pStyle w:val="Heading2"/>
       </w:pPr>
-      <w:bookmarkStart w:id="41" w:name="_Toc511607986"/>
+      <w:bookmarkStart w:id="42" w:name="_Toc511607986"/>
       <w:r>
         <w:t>Optimización Combinatoria</w:t>
       </w:r>
-      <w:bookmarkEnd w:id="41"/>
+      <w:bookmarkEnd w:id="42"/>
     </w:p>
     <w:p>
       <w:pPr>
@@ -17628,12 +17681,12 @@
       <w:pPr>
         <w:pStyle w:val="Heading2"/>
       </w:pPr>
-      <w:bookmarkStart w:id="42" w:name="_Toc511607987"/>
+      <w:bookmarkStart w:id="43" w:name="_Toc511607987"/>
       <w:r>
         <w:lastRenderedPageBreak/>
         <w:t>Optimización de múltiples objetivos</w:t>
       </w:r>
-      <w:bookmarkEnd w:id="42"/>
+      <w:bookmarkEnd w:id="43"/>
     </w:p>
     <w:p>
       <w:pPr>
@@ -17789,11 +17842,11 @@
       <w:pPr>
         <w:pStyle w:val="Heading2"/>
       </w:pPr>
-      <w:bookmarkStart w:id="43" w:name="_Toc511607988"/>
+      <w:bookmarkStart w:id="44" w:name="_Toc511607988"/>
       <w:r>
         <w:t>Problema de transporte</w:t>
       </w:r>
-      <w:bookmarkEnd w:id="43"/>
+      <w:bookmarkEnd w:id="44"/>
     </w:p>
     <w:p>
       <w:pPr>
@@ -18371,11 +18424,11 @@
       <w:pPr>
         <w:pStyle w:val="Heading2"/>
       </w:pPr>
-      <w:bookmarkStart w:id="44" w:name="_Toc511607989"/>
+      <w:bookmarkStart w:id="45" w:name="_Toc511607989"/>
       <w:r>
         <w:t>Problema de transbordo</w:t>
       </w:r>
-      <w:bookmarkEnd w:id="44"/>
+      <w:bookmarkEnd w:id="45"/>
     </w:p>
     <w:p>
       <w:pPr>
@@ -19004,21 +19057,21 @@
       <w:pPr>
         <w:pStyle w:val="Heading2"/>
       </w:pPr>
-      <w:bookmarkStart w:id="45" w:name="_Toc511607990"/>
+      <w:bookmarkStart w:id="46" w:name="_Toc511607990"/>
       <w:r>
         <w:t>Métodos para la solución de problemas de optimización</w:t>
       </w:r>
-      <w:bookmarkEnd w:id="45"/>
+      <w:bookmarkEnd w:id="46"/>
     </w:p>
     <w:p>
       <w:pPr>
         <w:pStyle w:val="Heading3"/>
       </w:pPr>
-      <w:bookmarkStart w:id="46" w:name="_Toc511607991"/>
+      <w:bookmarkStart w:id="47" w:name="_Toc511607991"/>
       <w:r>
         <w:t>Métodos exactos</w:t>
       </w:r>
-      <w:bookmarkEnd w:id="46"/>
+      <w:bookmarkEnd w:id="47"/>
     </w:p>
     <w:p>
       <w:pPr>
@@ -19080,11 +19133,11 @@
       <w:pPr>
         <w:pStyle w:val="Heading3"/>
       </w:pPr>
-      <w:bookmarkStart w:id="47" w:name="_Toc511607992"/>
+      <w:bookmarkStart w:id="48" w:name="_Toc511607992"/>
       <w:r>
         <w:t>Métodos heurísticos</w:t>
       </w:r>
-      <w:bookmarkEnd w:id="47"/>
+      <w:bookmarkEnd w:id="48"/>
     </w:p>
     <w:p>
       <w:pPr>
@@ -19129,11 +19182,11 @@
       <w:pPr>
         <w:pStyle w:val="Heading3"/>
       </w:pPr>
-      <w:bookmarkStart w:id="48" w:name="_Toc511607993"/>
+      <w:bookmarkStart w:id="49" w:name="_Toc511607993"/>
       <w:r>
         <w:t>Métodos metaheurísticos</w:t>
       </w:r>
-      <w:bookmarkEnd w:id="48"/>
+      <w:bookmarkEnd w:id="49"/>
     </w:p>
     <w:p>
       <w:pPr>
@@ -19392,11 +19445,11 @@
           <w:numId w:val="1"/>
         </w:numPr>
       </w:pPr>
-      <w:bookmarkStart w:id="49" w:name="_Toc511607994"/>
+      <w:bookmarkStart w:id="50" w:name="_Toc511607994"/>
       <w:r>
         <w:t>Algoritmos Genéticos</w:t>
       </w:r>
-      <w:bookmarkEnd w:id="49"/>
+      <w:bookmarkEnd w:id="50"/>
     </w:p>
     <w:p>
       <w:pPr>
@@ -19581,22 +19634,22 @@
       <w:pPr>
         <w:pStyle w:val="Heading1"/>
       </w:pPr>
-      <w:bookmarkStart w:id="50" w:name="_Toc511607995"/>
+      <w:bookmarkStart w:id="51" w:name="_Toc511607995"/>
       <w:r>
         <w:lastRenderedPageBreak/>
         <w:t>Estado del Arte</w:t>
       </w:r>
-      <w:bookmarkEnd w:id="50"/>
+      <w:bookmarkEnd w:id="51"/>
     </w:p>
     <w:p>
       <w:pPr>
         <w:pStyle w:val="Heading2"/>
       </w:pPr>
-      <w:bookmarkStart w:id="51" w:name="_Toc511607996"/>
+      <w:bookmarkStart w:id="52" w:name="_Toc511607996"/>
       <w:r>
         <w:t>Introducción</w:t>
       </w:r>
-      <w:bookmarkEnd w:id="51"/>
+      <w:bookmarkEnd w:id="52"/>
     </w:p>
     <w:p>
       <w:pPr>
@@ -19670,18 +19723,18 @@
       <w:pPr>
         <w:pStyle w:val="Heading2"/>
       </w:pPr>
-      <w:bookmarkStart w:id="52" w:name="_Toc511607997"/>
+      <w:bookmarkStart w:id="53" w:name="_Toc511607997"/>
       <w:r>
         <w:t>Investigaciones Académicas</w:t>
       </w:r>
-      <w:bookmarkEnd w:id="52"/>
+      <w:bookmarkEnd w:id="53"/>
     </w:p>
     <w:p>
       <w:pPr>
         <w:pStyle w:val="Heading3"/>
         <w:jc w:val="both"/>
       </w:pPr>
-      <w:bookmarkStart w:id="53" w:name="_Toc511607998"/>
+      <w:bookmarkStart w:id="54" w:name="_Toc511607998"/>
       <w:r>
         <w:t>Transporte en operaciones de respuesta a desastres (</w:t>
       </w:r>
@@ -19694,7 +19747,7 @@
       <w:r>
         <w:t>)</w:t>
       </w:r>
-      <w:bookmarkEnd w:id="53"/>
+      <w:bookmarkEnd w:id="54"/>
     </w:p>
     <w:p>
       <w:pPr>
@@ -19733,7 +19786,7 @@
         <w:pStyle w:val="Heading3"/>
         <w:jc w:val="both"/>
       </w:pPr>
-      <w:bookmarkStart w:id="54" w:name="_Toc511607999"/>
+      <w:bookmarkStart w:id="55" w:name="_Toc511607999"/>
       <w:r>
         <w:t>Enrutamiento para esfuerzos de ayuda humanitaria (</w:t>
       </w:r>
@@ -19746,7 +19799,7 @@
       <w:r>
         <w:t>)</w:t>
       </w:r>
-      <w:bookmarkEnd w:id="54"/>
+      <w:bookmarkEnd w:id="55"/>
     </w:p>
     <w:p>
       <w:pPr>
@@ -19836,18 +19889,31 @@
         <w:pStyle w:val="Caption"/>
         <w:jc w:val="center"/>
       </w:pPr>
-      <w:bookmarkStart w:id="55" w:name="_Toc511608089"/>
+      <w:bookmarkStart w:id="56" w:name="_Toc511608089"/>
       <w:r>
         <w:t xml:space="preserve">Ilustración </w:t>
       </w:r>
-      <w:fldSimple w:instr=" SEQ Ilustración \* ARABIC ">
-        <w:r>
-          <w:rPr>
-            <w:noProof/>
-          </w:rPr>
-          <w:t>2</w:t>
-        </w:r>
-      </w:fldSimple>
+      <w:r>
+        <w:fldChar w:fldCharType="begin"/>
+      </w:r>
+      <w:r>
+        <w:instrText xml:space="preserve"> SEQ Ilustración \* ARABIC </w:instrText>
+      </w:r>
+      <w:r>
+        <w:fldChar w:fldCharType="separate"/>
+      </w:r>
+      <w:r>
+        <w:rPr>
+          <w:noProof/>
+        </w:rPr>
+        <w:t>2</w:t>
+      </w:r>
+      <w:r>
+        <w:rPr>
+          <w:noProof/>
+        </w:rPr>
+        <w:fldChar w:fldCharType="end"/>
+      </w:r>
       <w:r>
         <w:t>. Comparación entre resultados de programación entera mixta y heurística</w:t>
       </w:r>
@@ -19876,14 +19942,14 @@
       <w:r>
         <w:t>.</w:t>
       </w:r>
-      <w:bookmarkEnd w:id="55"/>
+      <w:bookmarkEnd w:id="56"/>
     </w:p>
     <w:p>
       <w:pPr>
         <w:pStyle w:val="Heading3"/>
         <w:jc w:val="both"/>
       </w:pPr>
-      <w:bookmarkStart w:id="56" w:name="_Toc511608000"/>
+      <w:bookmarkStart w:id="57" w:name="_Toc511608000"/>
       <w:r>
         <w:t>Modelos para enrutamiento de ayuda humanitaria: Equidad, eficiencia y eficacia</w:t>
       </w:r>
@@ -19899,7 +19965,7 @@
       <w:r>
         <w:t>)</w:t>
       </w:r>
-      <w:bookmarkEnd w:id="56"/>
+      <w:bookmarkEnd w:id="57"/>
     </w:p>
     <w:p>
       <w:pPr>
@@ -19945,7 +20011,7 @@
         <w:pStyle w:val="Heading3"/>
         <w:jc w:val="both"/>
       </w:pPr>
-      <w:bookmarkStart w:id="57" w:name="_Toc511608001"/>
+      <w:bookmarkStart w:id="58" w:name="_Toc511608001"/>
       <w:r>
         <w:t>Óptima reubicación de stock bajo incertidumbre en operaciones humanitarias post-desastre (</w:t>
       </w:r>
@@ -19958,7 +20024,7 @@
       <w:r>
         <w:t>)</w:t>
       </w:r>
-      <w:bookmarkEnd w:id="57"/>
+      <w:bookmarkEnd w:id="58"/>
     </w:p>
     <w:p>
       <w:pPr>
@@ -20052,18 +20118,34 @@
         <w:pStyle w:val="Caption"/>
         <w:jc w:val="center"/>
       </w:pPr>
-      <w:bookmarkStart w:id="58" w:name="_Toc511608090"/>
+      <w:bookmarkStart w:id="59" w:name="_Toc511608090"/>
       <w:r>
         <w:t xml:space="preserve">Ilustración </w:t>
       </w:r>
-      <w:fldSimple w:instr=" SEQ Ilustración \* ARABIC ">
-        <w:r>
-          <w:rPr>
-            <w:noProof/>
-          </w:rPr>
-          <w:t>3</w:t>
-        </w:r>
-      </w:fldSimple>
+      <w:r>
+        <w:fldChar w:fldCharType="begin"/>
+      </w:r>
+      <w:r>
+        <w:instrText xml:space="preserve"> SEQ Ilustraci</w:instrText>
+      </w:r>
+      <w:r>
+        <w:instrText xml:space="preserve">ón \* ARABIC </w:instrText>
+      </w:r>
+      <w:r>
+        <w:fldChar w:fldCharType="separate"/>
+      </w:r>
+      <w:r>
+        <w:rPr>
+          <w:noProof/>
+        </w:rPr>
+        <w:t>3</w:t>
+      </w:r>
+      <w:r>
+        <w:rPr>
+          <w:noProof/>
+        </w:rPr>
+        <w:fldChar w:fldCharType="end"/>
+      </w:r>
       <w:r>
         <w:t>. Comparación de costos entre el método exacto y la heurística</w:t>
       </w:r>
@@ -20092,14 +20174,14 @@
       <w:r>
         <w:t>.</w:t>
       </w:r>
-      <w:bookmarkEnd w:id="58"/>
+      <w:bookmarkEnd w:id="59"/>
     </w:p>
     <w:p>
       <w:pPr>
         <w:pStyle w:val="Heading3"/>
         <w:jc w:val="both"/>
       </w:pPr>
-      <w:bookmarkStart w:id="59" w:name="_Toc511608002"/>
+      <w:bookmarkStart w:id="60" w:name="_Toc511608002"/>
       <w:r>
         <w:t>P</w:t>
       </w:r>
@@ -20115,7 +20197,7 @@
       <w:r>
         <w:t>)</w:t>
       </w:r>
-      <w:bookmarkEnd w:id="59"/>
+      <w:bookmarkEnd w:id="60"/>
     </w:p>
     <w:p>
       <w:pPr>
@@ -20161,7 +20243,7 @@
         <w:pStyle w:val="Heading3"/>
         <w:jc w:val="both"/>
       </w:pPr>
-      <w:bookmarkStart w:id="60" w:name="_Toc511608003"/>
+      <w:bookmarkStart w:id="61" w:name="_Toc511608003"/>
       <w:r>
         <w:t>Metaheurística bi-objetivo para la planificación de operaciones de ayuda humanitaria en desastres (</w:t>
       </w:r>
@@ -20174,7 +20256,7 @@
       <w:r>
         <w:t>)</w:t>
       </w:r>
-      <w:bookmarkEnd w:id="60"/>
+      <w:bookmarkEnd w:id="61"/>
     </w:p>
     <w:p>
       <w:pPr>
@@ -20222,7 +20304,7 @@
         <w:pStyle w:val="Heading3"/>
         <w:jc w:val="both"/>
       </w:pPr>
-      <w:bookmarkStart w:id="61" w:name="_Toc511608004"/>
+      <w:bookmarkStart w:id="62" w:name="_Toc511608004"/>
       <w:r>
         <w:t>Modelo de optimización multi-criterio para la distribución de ayuda humanitaria (</w:t>
       </w:r>
@@ -20235,7 +20317,7 @@
       <w:r>
         <w:t>)</w:t>
       </w:r>
-      <w:bookmarkEnd w:id="61"/>
+      <w:bookmarkEnd w:id="62"/>
     </w:p>
     <w:p>
       <w:pPr>
@@ -20330,18 +20412,31 @@
         <w:pStyle w:val="Caption"/>
         <w:jc w:val="center"/>
       </w:pPr>
-      <w:bookmarkStart w:id="62" w:name="_Toc511608091"/>
+      <w:bookmarkStart w:id="63" w:name="_Toc511608091"/>
       <w:r>
         <w:t xml:space="preserve">Ilustración </w:t>
       </w:r>
-      <w:fldSimple w:instr=" SEQ Ilustración \* ARABIC ">
-        <w:r>
-          <w:rPr>
-            <w:noProof/>
-          </w:rPr>
-          <w:t>4</w:t>
-        </w:r>
-      </w:fldSimple>
+      <w:r>
+        <w:fldChar w:fldCharType="begin"/>
+      </w:r>
+      <w:r>
+        <w:instrText xml:space="preserve"> SEQ Ilustración \* ARABIC </w:instrText>
+      </w:r>
+      <w:r>
+        <w:fldChar w:fldCharType="separate"/>
+      </w:r>
+      <w:r>
+        <w:rPr>
+          <w:noProof/>
+        </w:rPr>
+        <w:t>4</w:t>
+      </w:r>
+      <w:r>
+        <w:rPr>
+          <w:noProof/>
+        </w:rPr>
+        <w:fldChar w:fldCharType="end"/>
+      </w:r>
       <w:r>
         <w:t>. Matriz de recompensa para cada objetivo de optimización</w:t>
       </w:r>
@@ -20370,28 +20465,28 @@
       <w:r>
         <w:t>.</w:t>
       </w:r>
-      <w:bookmarkEnd w:id="62"/>
+      <w:bookmarkEnd w:id="63"/>
     </w:p>
     <w:p>
       <w:pPr>
         <w:pStyle w:val="Heading2"/>
       </w:pPr>
-      <w:bookmarkStart w:id="63" w:name="_Toc511608005"/>
+      <w:bookmarkStart w:id="64" w:name="_Toc511608005"/>
       <w:r>
         <w:t>Productos comerciales</w:t>
       </w:r>
-      <w:bookmarkEnd w:id="63"/>
+      <w:bookmarkEnd w:id="64"/>
     </w:p>
     <w:p>
       <w:pPr>
         <w:pStyle w:val="Heading3"/>
         <w:jc w:val="both"/>
       </w:pPr>
-      <w:bookmarkStart w:id="64" w:name="_Toc511608006"/>
+      <w:bookmarkStart w:id="65" w:name="_Toc511608006"/>
       <w:r>
         <w:t>SimpliRoute</w:t>
       </w:r>
-      <w:bookmarkEnd w:id="64"/>
+      <w:bookmarkEnd w:id="65"/>
     </w:p>
     <w:p>
       <w:pPr>
@@ -20544,18 +20639,31 @@
         <w:pStyle w:val="Caption"/>
         <w:jc w:val="center"/>
       </w:pPr>
-      <w:bookmarkStart w:id="65" w:name="_Toc511608092"/>
+      <w:bookmarkStart w:id="66" w:name="_Toc511608092"/>
       <w:r>
         <w:t xml:space="preserve">Ilustración </w:t>
       </w:r>
-      <w:fldSimple w:instr=" SEQ Ilustración \* ARABIC ">
-        <w:r>
-          <w:rPr>
-            <w:noProof/>
-          </w:rPr>
-          <w:t>5</w:t>
-        </w:r>
-      </w:fldSimple>
+      <w:r>
+        <w:fldChar w:fldCharType="begin"/>
+      </w:r>
+      <w:r>
+        <w:instrText xml:space="preserve"> SEQ Ilustración \* ARABIC </w:instrText>
+      </w:r>
+      <w:r>
+        <w:fldChar w:fldCharType="separate"/>
+      </w:r>
+      <w:r>
+        <w:rPr>
+          <w:noProof/>
+        </w:rPr>
+        <w:t>5</w:t>
+      </w:r>
+      <w:r>
+        <w:rPr>
+          <w:noProof/>
+        </w:rPr>
+        <w:fldChar w:fldCharType="end"/>
+      </w:r>
       <w:r>
         <w:t>. SimpliRoute, ejemplo de interfaz</w:t>
       </w:r>
@@ -20584,7 +20692,7 @@
       <w:r>
         <w:t>.</w:t>
       </w:r>
-      <w:bookmarkEnd w:id="65"/>
+      <w:bookmarkEnd w:id="66"/>
     </w:p>
     <w:p>
       <w:pPr>
@@ -20593,14 +20701,14 @@
           <w:lang w:val="en-US"/>
         </w:rPr>
       </w:pPr>
-      <w:bookmarkStart w:id="66" w:name="_Toc511608007"/>
+      <w:bookmarkStart w:id="67" w:name="_Toc511608007"/>
       <w:r>
         <w:rPr>
           <w:lang w:val="en-US"/>
         </w:rPr>
         <w:t>SAP Transportation Management VSR Optimization</w:t>
       </w:r>
-      <w:bookmarkEnd w:id="66"/>
+      <w:bookmarkEnd w:id="67"/>
     </w:p>
     <w:p>
       <w:pPr>
@@ -20785,18 +20893,31 @@
         <w:pStyle w:val="Caption"/>
         <w:jc w:val="center"/>
       </w:pPr>
-      <w:bookmarkStart w:id="67" w:name="_Toc511608093"/>
+      <w:bookmarkStart w:id="68" w:name="_Toc511608093"/>
       <w:r>
         <w:t xml:space="preserve">Ilustración </w:t>
       </w:r>
-      <w:fldSimple w:instr=" SEQ Ilustración \* ARABIC ">
-        <w:r>
-          <w:rPr>
-            <w:noProof/>
-          </w:rPr>
-          <w:t>6</w:t>
-        </w:r>
-      </w:fldSimple>
+      <w:r>
+        <w:fldChar w:fldCharType="begin"/>
+      </w:r>
+      <w:r>
+        <w:instrText xml:space="preserve"> SEQ Ilustración \* ARABIC </w:instrText>
+      </w:r>
+      <w:r>
+        <w:fldChar w:fldCharType="separate"/>
+      </w:r>
+      <w:r>
+        <w:rPr>
+          <w:noProof/>
+        </w:rPr>
+        <w:t>6</w:t>
+      </w:r>
+      <w:r>
+        <w:rPr>
+          <w:noProof/>
+        </w:rPr>
+        <w:fldChar w:fldCharType="end"/>
+      </w:r>
       <w:r>
         <w:t>. SAP, ejemplo de interfaz</w:t>
       </w:r>
@@ -20825,7 +20946,7 @@
       <w:r>
         <w:t>.</w:t>
       </w:r>
-      <w:bookmarkEnd w:id="67"/>
+      <w:bookmarkEnd w:id="68"/>
     </w:p>
     <w:p>
       <w:pPr>
@@ -20834,14 +20955,14 @@
           <w:lang w:val="en-US"/>
         </w:rPr>
       </w:pPr>
-      <w:bookmarkStart w:id="68" w:name="_Toc511608008"/>
+      <w:bookmarkStart w:id="69" w:name="_Toc511608008"/>
       <w:r>
         <w:rPr>
           <w:lang w:val="en-US"/>
         </w:rPr>
         <w:t>Google Optimization Tools</w:t>
       </w:r>
-      <w:bookmarkEnd w:id="68"/>
+      <w:bookmarkEnd w:id="69"/>
     </w:p>
     <w:p>
       <w:pPr>
@@ -20952,11 +21073,11 @@
       <w:pPr>
         <w:pStyle w:val="Heading2"/>
       </w:pPr>
-      <w:bookmarkStart w:id="69" w:name="_Toc511608009"/>
+      <w:bookmarkStart w:id="70" w:name="_Toc511608009"/>
       <w:r>
         <w:t>Revisión y discusión</w:t>
       </w:r>
-      <w:bookmarkEnd w:id="69"/>
+      <w:bookmarkEnd w:id="70"/>
     </w:p>
     <w:p>
       <w:pPr>
@@ -20998,11 +21119,11 @@
       <w:pPr>
         <w:pStyle w:val="Heading2"/>
       </w:pPr>
-      <w:bookmarkStart w:id="70" w:name="_Toc511608010"/>
+      <w:bookmarkStart w:id="71" w:name="_Toc511608010"/>
       <w:r>
         <w:t>Conclusiones</w:t>
       </w:r>
-      <w:bookmarkEnd w:id="70"/>
+      <w:bookmarkEnd w:id="71"/>
     </w:p>
     <w:p>
       <w:pPr>
@@ -21035,7 +21156,7 @@
       <w:r>
         <w:br w:type="page"/>
       </w:r>
-      <w:bookmarkStart w:id="71" w:name="_Toc511608011"/>
+      <w:bookmarkStart w:id="72" w:name="_Toc511608011"/>
       <w:r>
         <w:lastRenderedPageBreak/>
         <w:t xml:space="preserve">Definición de la formulación de la función objetivo, restricciones, variables de decisión y parámetros </w:t>
@@ -21043,17 +21164,17 @@
       <w:r>
         <w:t>del problema de distribución de ayuda humanitaria</w:t>
       </w:r>
-      <w:bookmarkEnd w:id="71"/>
+      <w:bookmarkEnd w:id="72"/>
     </w:p>
     <w:p>
       <w:pPr>
         <w:pStyle w:val="Heading2"/>
       </w:pPr>
-      <w:bookmarkStart w:id="72" w:name="_Toc511608012"/>
+      <w:bookmarkStart w:id="73" w:name="_Toc511608012"/>
       <w:r>
         <w:t>Introducción</w:t>
       </w:r>
-      <w:bookmarkEnd w:id="72"/>
+      <w:bookmarkEnd w:id="73"/>
     </w:p>
     <w:p>
       <w:pPr>
@@ -21070,21 +21191,21 @@
       <w:pPr>
         <w:pStyle w:val="Heading2"/>
       </w:pPr>
-      <w:bookmarkStart w:id="73" w:name="_Toc511608013"/>
+      <w:bookmarkStart w:id="74" w:name="_Toc511608013"/>
       <w:r>
         <w:t>Resultado</w:t>
       </w:r>
-      <w:bookmarkEnd w:id="73"/>
+      <w:bookmarkEnd w:id="74"/>
     </w:p>
     <w:p>
       <w:pPr>
         <w:pStyle w:val="Heading3"/>
       </w:pPr>
-      <w:bookmarkStart w:id="74" w:name="_Toc511608014"/>
+      <w:bookmarkStart w:id="75" w:name="_Toc511608014"/>
       <w:r>
         <w:t>Parámetros del problema de optimización</w:t>
       </w:r>
-      <w:bookmarkEnd w:id="74"/>
+      <w:bookmarkEnd w:id="75"/>
     </w:p>
     <w:p>
       <w:pPr>
@@ -21094,11 +21215,11 @@
           <w:numId w:val="1"/>
         </w:numPr>
       </w:pPr>
-      <w:bookmarkStart w:id="75" w:name="_Toc511608015"/>
+      <w:bookmarkStart w:id="76" w:name="_Toc511608015"/>
       <w:r>
         <w:t>Red de distribución</w:t>
       </w:r>
-      <w:bookmarkEnd w:id="75"/>
+      <w:bookmarkEnd w:id="76"/>
     </w:p>
     <w:p>
       <w:pPr>
@@ -21147,11 +21268,11 @@
           <w:numId w:val="1"/>
         </w:numPr>
       </w:pPr>
-      <w:bookmarkStart w:id="76" w:name="_Toc511608016"/>
+      <w:bookmarkStart w:id="77" w:name="_Toc511608016"/>
       <w:r>
         <w:t>Horizonte de planificación de la distribución</w:t>
       </w:r>
-      <w:bookmarkEnd w:id="76"/>
+      <w:bookmarkEnd w:id="77"/>
     </w:p>
     <w:p>
       <w:pPr>
@@ -21179,7 +21300,7 @@
           <w:numId w:val="1"/>
         </w:numPr>
       </w:pPr>
-      <w:bookmarkStart w:id="77" w:name="_Toc511608017"/>
+      <w:bookmarkStart w:id="78" w:name="_Toc511608017"/>
       <w:r>
         <w:t>Oferta y demanda</w:t>
       </w:r>
@@ -21189,7 +21310,7 @@
       <w:r>
         <w:t xml:space="preserve"> en los nodos de la red de distribución</w:t>
       </w:r>
-      <w:bookmarkEnd w:id="77"/>
+      <w:bookmarkEnd w:id="78"/>
     </w:p>
     <w:p>
       <w:pPr>
@@ -21343,11 +21464,11 @@
           <w:numId w:val="1"/>
         </w:numPr>
       </w:pPr>
-      <w:bookmarkStart w:id="78" w:name="_Toc511608018"/>
+      <w:bookmarkStart w:id="79" w:name="_Toc511608018"/>
       <w:r>
         <w:t>Vehículos para el transporte de bienes</w:t>
       </w:r>
-      <w:bookmarkEnd w:id="78"/>
+      <w:bookmarkEnd w:id="79"/>
     </w:p>
     <w:p>
       <w:pPr>
@@ -21538,11 +21659,11 @@
           <w:numId w:val="1"/>
         </w:numPr>
       </w:pPr>
-      <w:bookmarkStart w:id="79" w:name="_Toc511608019"/>
+      <w:bookmarkStart w:id="80" w:name="_Toc511608019"/>
       <w:r>
         <w:t>Volumen y peso de los bienes</w:t>
       </w:r>
-      <w:bookmarkEnd w:id="79"/>
+      <w:bookmarkEnd w:id="80"/>
     </w:p>
     <w:p>
       <w:pPr>
@@ -21650,12 +21771,12 @@
       <w:pPr>
         <w:pStyle w:val="Heading3"/>
       </w:pPr>
-      <w:bookmarkStart w:id="80" w:name="_Toc511608020"/>
+      <w:bookmarkStart w:id="81" w:name="_Toc511608020"/>
       <w:r>
         <w:lastRenderedPageBreak/>
         <w:t>Variables de decisión</w:t>
       </w:r>
-      <w:bookmarkEnd w:id="80"/>
+      <w:bookmarkEnd w:id="81"/>
     </w:p>
     <w:p>
       <w:pPr>
@@ -21665,11 +21786,11 @@
           <w:numId w:val="1"/>
         </w:numPr>
       </w:pPr>
-      <w:bookmarkStart w:id="81" w:name="_Toc511608021"/>
+      <w:bookmarkStart w:id="82" w:name="_Toc511608021"/>
       <w:r>
         <w:t>Cantidad de vehículos que se movilizan</w:t>
       </w:r>
-      <w:bookmarkEnd w:id="81"/>
+      <w:bookmarkEnd w:id="82"/>
       <w:r>
         <w:t xml:space="preserve"> </w:t>
       </w:r>
@@ -21737,11 +21858,11 @@
           <w:numId w:val="1"/>
         </w:numPr>
       </w:pPr>
-      <w:bookmarkStart w:id="82" w:name="_Toc511608022"/>
+      <w:bookmarkStart w:id="83" w:name="_Toc511608022"/>
       <w:r>
         <w:t>Cantidad de bienes que se transportan</w:t>
       </w:r>
-      <w:bookmarkEnd w:id="82"/>
+      <w:bookmarkEnd w:id="83"/>
     </w:p>
     <w:p>
       <w:pPr>
@@ -21799,11 +21920,11 @@
       <w:pPr>
         <w:pStyle w:val="Heading3"/>
       </w:pPr>
-      <w:bookmarkStart w:id="83" w:name="_Toc511608023"/>
+      <w:bookmarkStart w:id="84" w:name="_Toc511608023"/>
       <w:r>
         <w:t>Variables auxiliares</w:t>
       </w:r>
-      <w:bookmarkEnd w:id="83"/>
+      <w:bookmarkEnd w:id="84"/>
     </w:p>
     <w:p>
       <w:pPr>
@@ -21813,14 +21934,14 @@
           <w:numId w:val="1"/>
         </w:numPr>
       </w:pPr>
-      <w:bookmarkStart w:id="84" w:name="_Toc511608024"/>
+      <w:bookmarkStart w:id="85" w:name="_Toc511608024"/>
       <w:r>
         <w:t xml:space="preserve">Oferta y demanda </w:t>
       </w:r>
       <w:r>
         <w:t>a lo largo del tiempo</w:t>
       </w:r>
-      <w:bookmarkEnd w:id="84"/>
+      <w:bookmarkEnd w:id="85"/>
     </w:p>
     <w:p>
       <w:pPr>
@@ -21921,11 +22042,11 @@
           <w:numId w:val="1"/>
         </w:numPr>
       </w:pPr>
-      <w:bookmarkStart w:id="85" w:name="_Toc511608025"/>
+      <w:bookmarkStart w:id="86" w:name="_Toc511608025"/>
       <w:r>
         <w:t>Consumo de bienes</w:t>
       </w:r>
-      <w:bookmarkEnd w:id="85"/>
+      <w:bookmarkEnd w:id="86"/>
       <w:r>
         <w:t xml:space="preserve"> </w:t>
       </w:r>
@@ -21991,11 +22112,11 @@
           <w:numId w:val="1"/>
         </w:numPr>
       </w:pPr>
-      <w:bookmarkStart w:id="86" w:name="_Toc511608026"/>
+      <w:bookmarkStart w:id="87" w:name="_Toc511608026"/>
       <w:r>
         <w:t>Vehículos disponibles</w:t>
       </w:r>
-      <w:bookmarkEnd w:id="86"/>
+      <w:bookmarkEnd w:id="87"/>
     </w:p>
     <w:p>
       <w:pPr>
@@ -22056,11 +22177,11 @@
       <w:pPr>
         <w:pStyle w:val="Heading3"/>
       </w:pPr>
-      <w:bookmarkStart w:id="87" w:name="_Toc511608027"/>
+      <w:bookmarkStart w:id="88" w:name="_Toc511608027"/>
       <w:r>
         <w:t>Función objetivo</w:t>
       </w:r>
-      <w:bookmarkEnd w:id="87"/>
+      <w:bookmarkEnd w:id="88"/>
     </w:p>
     <w:p>
       <w:pPr>
@@ -22070,11 +22191,11 @@
           <w:numId w:val="1"/>
         </w:numPr>
       </w:pPr>
-      <w:bookmarkStart w:id="88" w:name="_Toc511608028"/>
+      <w:bookmarkStart w:id="89" w:name="_Toc511608028"/>
       <w:r>
         <w:t>Minimizar demanda actual</w:t>
       </w:r>
-      <w:bookmarkEnd w:id="88"/>
+      <w:bookmarkEnd w:id="89"/>
     </w:p>
     <w:p>
       <w:pPr>
@@ -22281,11 +22402,11 @@
           <w:numId w:val="1"/>
         </w:numPr>
       </w:pPr>
-      <w:bookmarkStart w:id="89" w:name="_Toc511608029"/>
+      <w:bookmarkStart w:id="90" w:name="_Toc511608029"/>
       <w:r>
         <w:t>Minimizar costo de transporte</w:t>
       </w:r>
-      <w:bookmarkEnd w:id="89"/>
+      <w:bookmarkEnd w:id="90"/>
     </w:p>
     <w:p>
       <w:pPr>
@@ -22565,11 +22686,11 @@
       <w:pPr>
         <w:pStyle w:val="Heading3"/>
       </w:pPr>
-      <w:bookmarkStart w:id="90" w:name="_Toc511608030"/>
+      <w:bookmarkStart w:id="91" w:name="_Toc511608030"/>
       <w:r>
         <w:t>Restricciones</w:t>
       </w:r>
-      <w:bookmarkEnd w:id="90"/>
+      <w:bookmarkEnd w:id="91"/>
     </w:p>
     <w:p>
       <w:pPr>
@@ -22579,11 +22700,11 @@
           <w:numId w:val="1"/>
         </w:numPr>
       </w:pPr>
-      <w:bookmarkStart w:id="91" w:name="_Toc511608031"/>
+      <w:bookmarkStart w:id="92" w:name="_Toc511608031"/>
       <w:r>
         <w:t>Evitar enviar más bienes de los que se dispone</w:t>
       </w:r>
-      <w:bookmarkEnd w:id="91"/>
+      <w:bookmarkEnd w:id="92"/>
     </w:p>
     <w:p>
       <w:pPr>
@@ -22842,11 +22963,11 @@
           <w:numId w:val="1"/>
         </w:numPr>
       </w:pPr>
-      <w:bookmarkStart w:id="92" w:name="_Toc511608032"/>
+      <w:bookmarkStart w:id="93" w:name="_Toc511608032"/>
       <w:r>
         <w:t>Evitar usar más vehículos de los que se dispone</w:t>
       </w:r>
-      <w:bookmarkEnd w:id="92"/>
+      <w:bookmarkEnd w:id="93"/>
     </w:p>
     <w:p>
       <w:pPr>
@@ -23101,11 +23222,11 @@
           <w:numId w:val="1"/>
         </w:numPr>
       </w:pPr>
-      <w:bookmarkStart w:id="93" w:name="_Toc511608033"/>
+      <w:bookmarkStart w:id="94" w:name="_Toc511608033"/>
       <w:r>
         <w:t>Evitar sobrepasar la capacidad de los vehículos</w:t>
       </w:r>
-      <w:bookmarkEnd w:id="93"/>
+      <w:bookmarkEnd w:id="94"/>
     </w:p>
     <w:p>
       <w:pPr>
@@ -23786,11 +23907,11 @@
           <w:numId w:val="1"/>
         </w:numPr>
       </w:pPr>
-      <w:bookmarkStart w:id="94" w:name="_Toc511608034"/>
+      <w:bookmarkStart w:id="95" w:name="_Toc511608034"/>
       <w:r>
         <w:t>Balance en el inventario</w:t>
       </w:r>
-      <w:bookmarkEnd w:id="94"/>
+      <w:bookmarkEnd w:id="95"/>
     </w:p>
     <w:p>
       <w:pPr>
@@ -24332,11 +24453,11 @@
           <w:numId w:val="1"/>
         </w:numPr>
       </w:pPr>
-      <w:bookmarkStart w:id="95" w:name="_Toc511608035"/>
+      <w:bookmarkStart w:id="96" w:name="_Toc511608035"/>
       <w:r>
         <w:t>Balance en la cantidad de vehículos disponibles</w:t>
       </w:r>
-      <w:bookmarkEnd w:id="95"/>
+      <w:bookmarkEnd w:id="96"/>
     </w:p>
     <w:p>
       <w:pPr>
@@ -24781,11 +24902,11 @@
           <w:numId w:val="1"/>
         </w:numPr>
       </w:pPr>
-      <w:bookmarkStart w:id="96" w:name="_Toc511608036"/>
+      <w:bookmarkStart w:id="97" w:name="_Toc511608036"/>
       <w:r>
         <w:t>Determinación del consumo</w:t>
       </w:r>
-      <w:bookmarkEnd w:id="96"/>
+      <w:bookmarkEnd w:id="97"/>
     </w:p>
     <w:p>
       <w:pPr>
@@ -25137,11 +25258,11 @@
           <w:numId w:val="1"/>
         </w:numPr>
       </w:pPr>
-      <w:bookmarkStart w:id="97" w:name="_Toc511608037"/>
+      <w:bookmarkStart w:id="98" w:name="_Toc511608037"/>
       <w:r>
         <w:t>Actualización de la demanda</w:t>
       </w:r>
-      <w:bookmarkEnd w:id="97"/>
+      <w:bookmarkEnd w:id="98"/>
     </w:p>
     <w:p>
       <w:pPr>
@@ -25421,11 +25542,11 @@
           <w:numId w:val="1"/>
         </w:numPr>
       </w:pPr>
-      <w:bookmarkStart w:id="98" w:name="_Toc511608038"/>
+      <w:bookmarkStart w:id="99" w:name="_Toc511608038"/>
       <w:r>
         <w:t>Condiciones iniciales del problema</w:t>
       </w:r>
-      <w:bookmarkEnd w:id="98"/>
+      <w:bookmarkEnd w:id="99"/>
     </w:p>
     <w:p>
       <w:pPr>
@@ -26007,11 +26128,11 @@
       <w:pPr>
         <w:pStyle w:val="Heading3"/>
       </w:pPr>
-      <w:bookmarkStart w:id="99" w:name="_Toc511608039"/>
+      <w:bookmarkStart w:id="100" w:name="_Toc511608039"/>
       <w:r>
         <w:t>Rango de existencia</w:t>
       </w:r>
-      <w:bookmarkEnd w:id="99"/>
+      <w:bookmarkEnd w:id="100"/>
     </w:p>
     <w:p>
       <w:pPr>
@@ -26120,12 +26241,12 @@
       <w:pPr>
         <w:pStyle w:val="Heading2"/>
       </w:pPr>
-      <w:bookmarkStart w:id="100" w:name="_Toc511608040"/>
+      <w:bookmarkStart w:id="101" w:name="_Toc511608040"/>
       <w:r>
         <w:lastRenderedPageBreak/>
         <w:t>Relación con el objetivo</w:t>
       </w:r>
-      <w:bookmarkEnd w:id="100"/>
+      <w:bookmarkEnd w:id="101"/>
     </w:p>
     <w:p>
       <w:pPr>
@@ -26148,11 +26269,11 @@
       <w:pPr>
         <w:pStyle w:val="Heading2"/>
       </w:pPr>
-      <w:bookmarkStart w:id="101" w:name="_Toc511608041"/>
+      <w:bookmarkStart w:id="102" w:name="_Toc511608041"/>
       <w:r>
         <w:t>Validación de la construcción</w:t>
       </w:r>
-      <w:bookmarkEnd w:id="101"/>
+      <w:bookmarkEnd w:id="102"/>
     </w:p>
     <w:p>
       <w:pPr>
@@ -32573,22 +32694,22 @@
         <w:pStyle w:val="Heading1"/>
         <w:jc w:val="both"/>
       </w:pPr>
-      <w:bookmarkStart w:id="102" w:name="_Toc511608042"/>
+      <w:bookmarkStart w:id="103" w:name="_Toc511608042"/>
       <w:r>
         <w:lastRenderedPageBreak/>
         <w:t>Definición de las estructuras que soporten los datos y el algoritmo para la resolución del problema de distribución de ayuda humanitaria</w:t>
       </w:r>
-      <w:bookmarkEnd w:id="102"/>
+      <w:bookmarkEnd w:id="103"/>
     </w:p>
     <w:p>
       <w:pPr>
         <w:pStyle w:val="Heading2"/>
       </w:pPr>
-      <w:bookmarkStart w:id="103" w:name="_Toc511608043"/>
+      <w:bookmarkStart w:id="104" w:name="_Toc511608043"/>
       <w:r>
         <w:t>Introducción</w:t>
       </w:r>
-      <w:bookmarkEnd w:id="103"/>
+      <w:bookmarkEnd w:id="104"/>
     </w:p>
     <w:p>
       <w:pPr>
@@ -32635,21 +32756,21 @@
       <w:pPr>
         <w:pStyle w:val="Heading2"/>
       </w:pPr>
-      <w:bookmarkStart w:id="104" w:name="_Toc511608044"/>
+      <w:bookmarkStart w:id="105" w:name="_Toc511608044"/>
       <w:r>
         <w:t>Resultado</w:t>
       </w:r>
-      <w:bookmarkEnd w:id="104"/>
+      <w:bookmarkEnd w:id="105"/>
     </w:p>
     <w:p>
       <w:pPr>
         <w:pStyle w:val="Heading3"/>
       </w:pPr>
-      <w:bookmarkStart w:id="105" w:name="_Toc511608045"/>
+      <w:bookmarkStart w:id="106" w:name="_Toc511608045"/>
       <w:r>
         <w:t>Estructuras de datos para los parámetros iniciales y variables auxiliares del problema</w:t>
       </w:r>
-      <w:bookmarkEnd w:id="105"/>
+      <w:bookmarkEnd w:id="106"/>
     </w:p>
     <w:p>
       <w:pPr>
@@ -34328,14 +34449,14 @@
       <w:pPr>
         <w:pStyle w:val="Heading3"/>
       </w:pPr>
-      <w:bookmarkStart w:id="106" w:name="_Toc511608046"/>
+      <w:bookmarkStart w:id="107" w:name="_Toc511608046"/>
       <w:r>
         <w:t>Variables de decisión</w:t>
       </w:r>
       <w:r>
         <w:t xml:space="preserve"> y cromosoma</w:t>
       </w:r>
-      <w:bookmarkEnd w:id="106"/>
+      <w:bookmarkEnd w:id="107"/>
     </w:p>
     <w:p>
       <w:pPr>
@@ -34572,11 +34693,11 @@
       <w:pPr>
         <w:pStyle w:val="Heading3"/>
       </w:pPr>
-      <w:bookmarkStart w:id="107" w:name="_Toc511608047"/>
+      <w:bookmarkStart w:id="108" w:name="_Toc511608047"/>
       <w:r>
         <w:t>Cromosoma</w:t>
       </w:r>
-      <w:bookmarkEnd w:id="107"/>
+      <w:bookmarkEnd w:id="108"/>
     </w:p>
     <w:p>
       <w:pPr>
@@ -36205,11 +36326,11 @@
       <w:pPr>
         <w:pStyle w:val="Heading2"/>
       </w:pPr>
-      <w:bookmarkStart w:id="108" w:name="_Toc511608048"/>
+      <w:bookmarkStart w:id="109" w:name="_Toc511608048"/>
       <w:r>
         <w:t>Relación con el objetivo</w:t>
       </w:r>
-      <w:bookmarkEnd w:id="108"/>
+      <w:bookmarkEnd w:id="109"/>
     </w:p>
     <w:p>
       <w:pPr>
@@ -36245,22 +36366,22 @@
         <w:pStyle w:val="Heading1"/>
         <w:jc w:val="both"/>
       </w:pPr>
-      <w:bookmarkStart w:id="109" w:name="_Toc511608049"/>
+      <w:bookmarkStart w:id="110" w:name="_Toc511608049"/>
       <w:r>
         <w:lastRenderedPageBreak/>
         <w:t>Diseño del algoritmo genético para el problema de optimización de distribución de ayuda humanitaria</w:t>
       </w:r>
-      <w:bookmarkEnd w:id="109"/>
+      <w:bookmarkEnd w:id="110"/>
     </w:p>
     <w:p>
       <w:pPr>
         <w:pStyle w:val="Heading2"/>
       </w:pPr>
-      <w:bookmarkStart w:id="110" w:name="_Toc511608050"/>
+      <w:bookmarkStart w:id="111" w:name="_Toc511608050"/>
       <w:r>
         <w:t>Introducción</w:t>
       </w:r>
-      <w:bookmarkEnd w:id="110"/>
+      <w:bookmarkEnd w:id="111"/>
     </w:p>
     <w:p>
       <w:pPr>
@@ -36289,15 +36410,15 @@
       <w:pPr>
         <w:pStyle w:val="Heading2"/>
       </w:pPr>
-      <w:bookmarkStart w:id="111" w:name="_Toc511608051"/>
+      <w:bookmarkStart w:id="112" w:name="_Toc511608051"/>
       <w:r>
         <w:t xml:space="preserve">Esquema general del algoritmo </w:t>
       </w:r>
-      <w:bookmarkStart w:id="112" w:name="_Hlk511426578"/>
+      <w:bookmarkStart w:id="113" w:name="_Hlk511426578"/>
       <w:r>
         <w:t>genético</w:t>
       </w:r>
-      <w:bookmarkEnd w:id="111"/>
+      <w:bookmarkEnd w:id="112"/>
     </w:p>
     <w:p>
       <w:pPr>
@@ -36306,7 +36427,7 @@
       <w:r>
         <w:t xml:space="preserve">El esquema general del funcionamiento de un algoritmo genético </w:t>
       </w:r>
-      <w:bookmarkEnd w:id="112"/>
+      <w:bookmarkEnd w:id="113"/>
       <w:r>
         <w:t>es el siguiente:</w:t>
       </w:r>
@@ -36845,11 +36966,11 @@
       <w:pPr>
         <w:pStyle w:val="Heading2"/>
       </w:pPr>
-      <w:bookmarkStart w:id="113" w:name="_Toc511608052"/>
+      <w:bookmarkStart w:id="114" w:name="_Toc511608052"/>
       <w:r>
         <w:t>Construcción de la población inicial</w:t>
       </w:r>
-      <w:bookmarkEnd w:id="113"/>
+      <w:bookmarkEnd w:id="114"/>
     </w:p>
     <w:p>
       <w:pPr>
@@ -37050,7 +37171,7 @@
       <w:pPr>
         <w:pStyle w:val="Heading3"/>
       </w:pPr>
-      <w:bookmarkStart w:id="114" w:name="_Toc511608053"/>
+      <w:bookmarkStart w:id="115" w:name="_Toc511608053"/>
       <w:r>
         <w:t>Generación de</w:t>
       </w:r>
@@ -37063,7 +37184,7 @@
       <w:r>
         <w:t>s</w:t>
       </w:r>
-      <w:bookmarkEnd w:id="114"/>
+      <w:bookmarkEnd w:id="115"/>
     </w:p>
     <w:p>
       <w:pPr>
@@ -37284,11 +37405,11 @@
       <w:pPr>
         <w:pStyle w:val="Heading2"/>
       </w:pPr>
-      <w:bookmarkStart w:id="115" w:name="_Toc511608054"/>
+      <w:bookmarkStart w:id="116" w:name="_Toc511608054"/>
       <w:r>
         <w:t>Evaluación de la aptitud</w:t>
       </w:r>
-      <w:bookmarkEnd w:id="115"/>
+      <w:bookmarkEnd w:id="116"/>
     </w:p>
     <w:p>
       <w:pPr>
@@ -37579,11 +37700,11 @@
       <w:pPr>
         <w:pStyle w:val="Heading3"/>
       </w:pPr>
-      <w:bookmarkStart w:id="116" w:name="_Toc511608055"/>
+      <w:bookmarkStart w:id="117" w:name="_Toc511608055"/>
       <w:r>
         <w:t>Frente de Pareto</w:t>
       </w:r>
-      <w:bookmarkEnd w:id="116"/>
+      <w:bookmarkEnd w:id="117"/>
     </w:p>
     <w:p>
       <w:pPr>
@@ -37710,18 +37831,31 @@
         <w:pStyle w:val="Caption"/>
         <w:jc w:val="center"/>
       </w:pPr>
-      <w:bookmarkStart w:id="117" w:name="_Toc511608094"/>
+      <w:bookmarkStart w:id="118" w:name="_Toc511608094"/>
       <w:r>
         <w:t xml:space="preserve">Ilustración </w:t>
       </w:r>
-      <w:fldSimple w:instr=" SEQ Ilustración \* ARABIC ">
-        <w:r>
-          <w:rPr>
-            <w:noProof/>
-          </w:rPr>
-          <w:t>7</w:t>
-        </w:r>
-      </w:fldSimple>
+      <w:r>
+        <w:fldChar w:fldCharType="begin"/>
+      </w:r>
+      <w:r>
+        <w:instrText xml:space="preserve"> SEQ Ilustración \* ARABIC </w:instrText>
+      </w:r>
+      <w:r>
+        <w:fldChar w:fldCharType="separate"/>
+      </w:r>
+      <w:r>
+        <w:rPr>
+          <w:noProof/>
+        </w:rPr>
+        <w:t>7</w:t>
+      </w:r>
+      <w:r>
+        <w:rPr>
+          <w:noProof/>
+        </w:rPr>
+        <w:fldChar w:fldCharType="end"/>
+      </w:r>
       <w:r>
         <w:t>. Región de soluciones dominadas por la solución A en un espacio de 2 objetivos</w:t>
       </w:r>
@@ -37744,7 +37878,7 @@
         </w:rPr>
         <w:t>(Luke, 2015)</w:t>
       </w:r>
-      <w:bookmarkEnd w:id="117"/>
+      <w:bookmarkEnd w:id="118"/>
       <w:r>
         <w:fldChar w:fldCharType="end"/>
       </w:r>
@@ -37818,18 +37952,31 @@
         <w:pStyle w:val="Caption"/>
         <w:jc w:val="center"/>
       </w:pPr>
-      <w:bookmarkStart w:id="118" w:name="_Toc511608095"/>
+      <w:bookmarkStart w:id="119" w:name="_Toc511608095"/>
       <w:r>
         <w:t xml:space="preserve">Ilustración </w:t>
       </w:r>
-      <w:fldSimple w:instr=" SEQ Ilustración \* ARABIC ">
-        <w:r>
-          <w:rPr>
-            <w:noProof/>
-          </w:rPr>
-          <w:t>8</w:t>
-        </w:r>
-      </w:fldSimple>
+      <w:r>
+        <w:fldChar w:fldCharType="begin"/>
+      </w:r>
+      <w:r>
+        <w:instrText xml:space="preserve"> SEQ Ilustración \* ARABIC </w:instrText>
+      </w:r>
+      <w:r>
+        <w:fldChar w:fldCharType="separate"/>
+      </w:r>
+      <w:r>
+        <w:rPr>
+          <w:noProof/>
+        </w:rPr>
+        <w:t>8</w:t>
+      </w:r>
+      <w:r>
+        <w:rPr>
+          <w:noProof/>
+        </w:rPr>
+        <w:fldChar w:fldCharType="end"/>
+      </w:r>
       <w:r>
         <w:t>. Frente de Pareto de soluciones no dominadas</w:t>
       </w:r>
@@ -37858,7 +38005,7 @@
       <w:r>
         <w:t>.</w:t>
       </w:r>
-      <w:bookmarkEnd w:id="118"/>
+      <w:bookmarkEnd w:id="119"/>
     </w:p>
     <w:p>
       <w:pPr>
@@ -37884,11 +38031,11 @@
       <w:pPr>
         <w:pStyle w:val="Heading2"/>
       </w:pPr>
-      <w:bookmarkStart w:id="119" w:name="_Toc511608056"/>
+      <w:bookmarkStart w:id="120" w:name="_Toc511608056"/>
       <w:r>
         <w:t>Selección</w:t>
       </w:r>
-      <w:bookmarkEnd w:id="119"/>
+      <w:bookmarkEnd w:id="120"/>
     </w:p>
     <w:p>
       <w:pPr>
@@ -38289,18 +38436,31 @@
         <w:pStyle w:val="Caption"/>
         <w:jc w:val="center"/>
       </w:pPr>
-      <w:bookmarkStart w:id="120" w:name="_Toc511608096"/>
+      <w:bookmarkStart w:id="121" w:name="_Toc511608096"/>
       <w:r>
         <w:t xml:space="preserve">Ilustración </w:t>
       </w:r>
-      <w:fldSimple w:instr=" SEQ Ilustración \* ARABIC ">
-        <w:r>
-          <w:rPr>
-            <w:noProof/>
-          </w:rPr>
-          <w:t>9</w:t>
-        </w:r>
-      </w:fldSimple>
+      <w:r>
+        <w:fldChar w:fldCharType="begin"/>
+      </w:r>
+      <w:r>
+        <w:instrText xml:space="preserve"> SEQ Ilustración \* ARABIC </w:instrText>
+      </w:r>
+      <w:r>
+        <w:fldChar w:fldCharType="separate"/>
+      </w:r>
+      <w:r>
+        <w:rPr>
+          <w:noProof/>
+        </w:rPr>
+        <w:t>9</w:t>
+      </w:r>
+      <w:r>
+        <w:rPr>
+          <w:noProof/>
+        </w:rPr>
+        <w:fldChar w:fldCharType="end"/>
+      </w:r>
       <w:r>
         <w:t>. Dispersión de las soluciones A y B. B está más alejado de sus vecinos, por lo cual tendría un valor más alto de dispersión</w:t>
       </w:r>
@@ -38329,7 +38489,7 @@
       <w:r>
         <w:t>.</w:t>
       </w:r>
-      <w:bookmarkEnd w:id="120"/>
+      <w:bookmarkEnd w:id="121"/>
     </w:p>
     <w:p>
       <w:pPr>
@@ -38361,11 +38521,11 @@
       <w:pPr>
         <w:pStyle w:val="Heading3"/>
       </w:pPr>
-      <w:bookmarkStart w:id="121" w:name="_Toc511608057"/>
+      <w:bookmarkStart w:id="122" w:name="_Toc511608057"/>
       <w:r>
         <w:t>Selección por torneo</w:t>
       </w:r>
-      <w:bookmarkEnd w:id="121"/>
+      <w:bookmarkEnd w:id="122"/>
     </w:p>
     <w:p>
       <w:pPr>
@@ -38575,11 +38735,11 @@
       <w:pPr>
         <w:pStyle w:val="Heading2"/>
       </w:pPr>
-      <w:bookmarkStart w:id="122" w:name="_Toc511608058"/>
+      <w:bookmarkStart w:id="123" w:name="_Toc511608058"/>
       <w:r>
         <w:t>Cruce</w:t>
       </w:r>
-      <w:bookmarkEnd w:id="122"/>
+      <w:bookmarkEnd w:id="123"/>
     </w:p>
     <w:p>
       <w:pPr>
@@ -38988,12 +39148,12 @@
       <w:pPr>
         <w:pStyle w:val="Heading2"/>
       </w:pPr>
-      <w:bookmarkStart w:id="123" w:name="_Toc511608059"/>
+      <w:bookmarkStart w:id="124" w:name="_Toc511608059"/>
       <w:r>
         <w:lastRenderedPageBreak/>
         <w:t>Mutación</w:t>
       </w:r>
-      <w:bookmarkEnd w:id="123"/>
+      <w:bookmarkEnd w:id="124"/>
     </w:p>
     <w:p>
       <w:pPr>
@@ -39148,11 +39308,11 @@
       <w:pPr>
         <w:pStyle w:val="Heading2"/>
       </w:pPr>
-      <w:bookmarkStart w:id="124" w:name="_Toc511608060"/>
+      <w:bookmarkStart w:id="125" w:name="_Toc511608060"/>
       <w:r>
         <w:t>Criterio de parada</w:t>
       </w:r>
-      <w:bookmarkEnd w:id="124"/>
+      <w:bookmarkEnd w:id="125"/>
     </w:p>
     <w:p>
       <w:pPr>
@@ -39175,22 +39335,22 @@
         <w:pStyle w:val="Heading1"/>
         <w:jc w:val="both"/>
       </w:pPr>
-      <w:bookmarkStart w:id="125" w:name="_Toc511608061"/>
+      <w:bookmarkStart w:id="126" w:name="_Toc511608061"/>
       <w:r>
         <w:lastRenderedPageBreak/>
         <w:t>Experimentación Numérica</w:t>
       </w:r>
-      <w:bookmarkEnd w:id="125"/>
+      <w:bookmarkEnd w:id="126"/>
     </w:p>
     <w:p>
       <w:pPr>
         <w:pStyle w:val="Heading2"/>
       </w:pPr>
-      <w:bookmarkStart w:id="126" w:name="_Toc511608062"/>
+      <w:bookmarkStart w:id="127" w:name="_Toc511608062"/>
       <w:r>
         <w:t>Introducción</w:t>
       </w:r>
-      <w:bookmarkEnd w:id="126"/>
+      <w:bookmarkEnd w:id="127"/>
     </w:p>
     <w:p>
       <w:pPr>
@@ -39211,11 +39371,11 @@
       <w:r>
         <w:t xml:space="preserve"> </w:t>
       </w:r>
-      <w:bookmarkStart w:id="127" w:name="_Toc511608063"/>
+      <w:bookmarkStart w:id="128" w:name="_Toc511608063"/>
       <w:r>
         <w:t>Configuración de experimentación</w:t>
       </w:r>
-      <w:bookmarkEnd w:id="127"/>
+      <w:bookmarkEnd w:id="128"/>
     </w:p>
     <w:p>
       <w:pPr>
@@ -39257,11 +39417,11 @@
       <w:pPr>
         <w:pStyle w:val="Heading3"/>
       </w:pPr>
-      <w:bookmarkStart w:id="128" w:name="_Toc511608064"/>
+      <w:bookmarkStart w:id="129" w:name="_Toc511608064"/>
       <w:r>
         <w:t>Tiempo de ejecución</w:t>
       </w:r>
-      <w:bookmarkEnd w:id="128"/>
+      <w:bookmarkEnd w:id="129"/>
     </w:p>
     <w:p>
       <w:pPr>
@@ -39317,12 +39477,12 @@
           <w:numId w:val="1"/>
         </w:numPr>
       </w:pPr>
-      <w:bookmarkStart w:id="129" w:name="_Toc511608065"/>
+      <w:bookmarkStart w:id="130" w:name="_Toc511608065"/>
       <w:r>
         <w:lastRenderedPageBreak/>
         <w:t>Verificar normalidad</w:t>
       </w:r>
-      <w:bookmarkEnd w:id="129"/>
+      <w:bookmarkEnd w:id="130"/>
     </w:p>
     <w:p>
       <w:pPr>
@@ -39381,11 +39541,11 @@
           <w:numId w:val="1"/>
         </w:numPr>
       </w:pPr>
-      <w:bookmarkStart w:id="130" w:name="_Toc511608066"/>
+      <w:bookmarkStart w:id="131" w:name="_Toc511608066"/>
       <w:r>
         <w:t>Verificar igualdad de varianzas</w:t>
       </w:r>
-      <w:bookmarkEnd w:id="130"/>
+      <w:bookmarkEnd w:id="131"/>
     </w:p>
     <w:p>
       <w:pPr>
@@ -39444,11 +39604,11 @@
           <w:numId w:val="1"/>
         </w:numPr>
       </w:pPr>
-      <w:bookmarkStart w:id="131" w:name="_Toc511608067"/>
+      <w:bookmarkStart w:id="132" w:name="_Toc511608067"/>
       <w:r>
         <w:t>Verificar igualdad de medias</w:t>
       </w:r>
-      <w:bookmarkEnd w:id="131"/>
+      <w:bookmarkEnd w:id="132"/>
     </w:p>
     <w:p>
       <w:pPr>
@@ -39504,12 +39664,12 @@
           <w:numId w:val="1"/>
         </w:numPr>
       </w:pPr>
-      <w:bookmarkStart w:id="132" w:name="_Toc511608068"/>
+      <w:bookmarkStart w:id="133" w:name="_Toc511608068"/>
       <w:r>
         <w:lastRenderedPageBreak/>
         <w:t>Verificar comparación de medias</w:t>
       </w:r>
-      <w:bookmarkEnd w:id="132"/>
+      <w:bookmarkEnd w:id="133"/>
     </w:p>
     <w:p>
       <w:pPr>
@@ -39564,11 +39724,11 @@
       <w:r>
         <w:t xml:space="preserve"> </w:t>
       </w:r>
-      <w:bookmarkStart w:id="133" w:name="_Toc511608069"/>
+      <w:bookmarkStart w:id="134" w:name="_Toc511608069"/>
       <w:r>
         <w:t>Optimalidad</w:t>
       </w:r>
-      <w:bookmarkEnd w:id="133"/>
+      <w:bookmarkEnd w:id="134"/>
     </w:p>
     <w:p>
       <w:pPr>
@@ -39773,11 +39933,11 @@
           <w:numId w:val="1"/>
         </w:numPr>
       </w:pPr>
-      <w:bookmarkStart w:id="134" w:name="_Toc511608070"/>
+      <w:bookmarkStart w:id="135" w:name="_Toc511608070"/>
       <w:r>
         <w:t>Verificar normalidad</w:t>
       </w:r>
-      <w:bookmarkEnd w:id="134"/>
+      <w:bookmarkEnd w:id="135"/>
     </w:p>
     <w:p>
       <w:pPr>
@@ -39785,13 +39945,7 @@
         <w:jc w:val="both"/>
       </w:pPr>
       <w:r>
-        <w:t xml:space="preserve">Primero se aplicará una prueba de normalidad para verificar que los </w:t>
-      </w:r>
-      <w:r>
-        <w:t xml:space="preserve">valores de cada objetivo </w:t>
-      </w:r>
-      <w:r>
-        <w:t>siguen una distribución normal. Para ello se utilizará la prueba de Shapiro-Wilk bajo las siguientes hipótesis:</w:t>
+        <w:t>Primero se aplicará una prueba de normalidad para verificar que los valores de cada objetivo siguen una distribución normal. Para ello se utilizará la prueba de Shapiro-Wilk bajo las siguientes hipótesis:</w:t>
       </w:r>
     </w:p>
     <w:p>
@@ -39805,13 +39959,7 @@
         <w:jc w:val="both"/>
       </w:pPr>
       <w:r>
-        <w:t xml:space="preserve">H0: los </w:t>
-      </w:r>
-      <w:r>
-        <w:t xml:space="preserve">valores del objetivo i </w:t>
-      </w:r>
-      <w:r>
-        <w:t>siguen una distribución normal</w:t>
+        <w:t>H0: los valores del objetivo i siguen una distribución normal</w:t>
       </w:r>
     </w:p>
     <w:p>
@@ -39825,13 +39973,7 @@
         <w:jc w:val="both"/>
       </w:pPr>
       <w:r>
-        <w:t xml:space="preserve">H1: los </w:t>
-      </w:r>
-      <w:r>
-        <w:t xml:space="preserve">valores del objetivo i </w:t>
-      </w:r>
-      <w:r>
-        <w:t>no siguen una distribución normal</w:t>
+        <w:t>H1: los valores del objetivo i no siguen una distribución normal</w:t>
       </w:r>
     </w:p>
     <w:p>
@@ -39840,10 +39982,7 @@
         <w:jc w:val="both"/>
       </w:pPr>
       <w:r>
-        <w:t xml:space="preserve">Donde el objetivo i representa el costo de transporte y la demanda insatisfecha (uno a la vez). </w:t>
-      </w:r>
-      <w:r>
-        <w:t>Si el p-valor de la prueba es mayor o igual a 0.05, no existe evidencia en los datos para rechazar H0. Esta prueba se realizará por cada tipo de algoritmo.</w:t>
+        <w:t>Donde el objetivo i representa el costo de transporte y la demanda insatisfecha (uno a la vez). Si el p-valor de la prueba es mayor o igual a 0.05, no existe evidencia en los datos para rechazar H0. Esta prueba se realizará por cada tipo de algoritmo.</w:t>
       </w:r>
     </w:p>
     <w:p>
@@ -39854,11 +39993,11 @@
           <w:numId w:val="1"/>
         </w:numPr>
       </w:pPr>
-      <w:bookmarkStart w:id="135" w:name="_Toc511608071"/>
+      <w:bookmarkStart w:id="136" w:name="_Toc511608071"/>
       <w:r>
         <w:t>Verificar igualdad de varianzas</w:t>
       </w:r>
-      <w:bookmarkEnd w:id="135"/>
+      <w:bookmarkEnd w:id="136"/>
     </w:p>
     <w:p>
       <w:pPr>
@@ -39866,13 +40005,7 @@
         <w:jc w:val="both"/>
       </w:pPr>
       <w:r>
-        <w:t xml:space="preserve">Una vez probada la normalidad de ambas distribuciones, se procederá a verificar si las varianzas de los </w:t>
-      </w:r>
-      <w:r>
-        <w:t xml:space="preserve">valores objetivo </w:t>
-      </w:r>
-      <w:r>
-        <w:t>del algoritmo genético y el programa lineal son iguales o diferentes. Para ello se utilizará la prueba de F de Fisher bajo las siguientes hipótesis:</w:t>
+        <w:t>Una vez probada la normalidad de ambas distribuciones, se procederá a verificar si las varianzas de los valores objetivo del algoritmo genético y el programa lineal son iguales o diferentes. Para ello se utilizará la prueba de F de Fisher bajo las siguientes hipótesis:</w:t>
       </w:r>
     </w:p>
     <w:p>
@@ -39886,13 +40019,7 @@
         <w:jc w:val="both"/>
       </w:pPr>
       <w:r>
-        <w:t xml:space="preserve">H0: las varianzas de los </w:t>
-      </w:r>
-      <w:r>
-        <w:t>valores del objetivo i</w:t>
-      </w:r>
-      <w:r>
-        <w:t xml:space="preserve"> son iguales</w:t>
+        <w:t>H0: las varianzas de los valores del objetivo i son iguales</w:t>
       </w:r>
     </w:p>
     <w:p>
@@ -39906,13 +40033,7 @@
         <w:jc w:val="both"/>
       </w:pPr>
       <w:r>
-        <w:t xml:space="preserve">H1: las varianzas de los </w:t>
-      </w:r>
-      <w:r>
-        <w:t xml:space="preserve">valores del objetivo i </w:t>
-      </w:r>
-      <w:r>
-        <w:t>son diferentes</w:t>
+        <w:t>H1: las varianzas de los valores del objetivo i son diferentes</w:t>
       </w:r>
     </w:p>
     <w:p>
@@ -39936,11 +40057,11 @@
           <w:numId w:val="1"/>
         </w:numPr>
       </w:pPr>
-      <w:bookmarkStart w:id="136" w:name="_Toc511608072"/>
+      <w:bookmarkStart w:id="137" w:name="_Toc511608072"/>
       <w:r>
         <w:t>Verificar igualdad de medias</w:t>
       </w:r>
-      <w:bookmarkEnd w:id="136"/>
+      <w:bookmarkEnd w:id="137"/>
     </w:p>
     <w:p>
       <w:pPr>
@@ -39948,13 +40069,7 @@
         <w:jc w:val="both"/>
       </w:pPr>
       <w:r>
-        <w:t xml:space="preserve">Una vez verificada si las varianzas son iguales o diferentes, se procederá a verificar si las medias de los </w:t>
-      </w:r>
-      <w:r>
-        <w:t xml:space="preserve">valores objetivo </w:t>
-      </w:r>
-      <w:r>
-        <w:t>del algoritmo genético y el programa lineal son iguales o diferentes. Debido a que la cantidad de corridas es igual a 20, se utilizará la prueba de t de Student para diferencia de medias con varianzas iguales o diferentes, dependiendo del resultado de la prueba anterior, a dos colas, bajo las siguientes hipótesis:</w:t>
+        <w:t>Una vez verificada si las varianzas son iguales o diferentes, se procederá a verificar si las medias de los valores objetivo del algoritmo genético y el programa lineal son iguales o diferentes. Debido a que la cantidad de corridas es igual a 20, se utilizará la prueba de t de Student para diferencia de medias con varianzas iguales o diferentes, dependiendo del resultado de la prueba anterior, a dos colas, bajo las siguientes hipótesis:</w:t>
       </w:r>
     </w:p>
     <w:p>
@@ -39968,13 +40083,7 @@
         <w:jc w:val="both"/>
       </w:pPr>
       <w:r>
-        <w:t xml:space="preserve">H0: las medias de </w:t>
-      </w:r>
-      <w:r>
-        <w:t xml:space="preserve">los valores del objetivo i </w:t>
-      </w:r>
-      <w:r>
-        <w:t>son iguales</w:t>
+        <w:t>H0: las medias de los valores del objetivo i son iguales</w:t>
       </w:r>
     </w:p>
     <w:p>
@@ -39988,13 +40097,7 @@
         <w:jc w:val="both"/>
       </w:pPr>
       <w:r>
-        <w:t xml:space="preserve">H1: las medias de los </w:t>
-      </w:r>
-      <w:r>
-        <w:t>valores del objetivo i</w:t>
-      </w:r>
-      <w:r>
-        <w:t xml:space="preserve"> son diferentes</w:t>
+        <w:t>H1: las medias de los valores del objetivo i son diferentes</w:t>
       </w:r>
     </w:p>
     <w:p>
@@ -40014,11 +40117,11 @@
           <w:numId w:val="1"/>
         </w:numPr>
       </w:pPr>
-      <w:bookmarkStart w:id="137" w:name="_Toc511608073"/>
+      <w:bookmarkStart w:id="138" w:name="_Toc511608073"/>
       <w:r>
         <w:t>Verificar comparación de medias</w:t>
       </w:r>
-      <w:bookmarkEnd w:id="137"/>
+      <w:bookmarkEnd w:id="138"/>
     </w:p>
     <w:p>
       <w:pPr>
@@ -40026,13 +40129,7 @@
         <w:jc w:val="both"/>
       </w:pPr>
       <w:r>
-        <w:t>Una vez verificada si las medias son iguales o diferentes, se procederá a verificar si la media de</w:t>
-      </w:r>
-      <w:r>
-        <w:t xml:space="preserve"> los valores objetivo </w:t>
-      </w:r>
-      <w:r>
-        <w:t>del algoritmo genético es menor al programa lineal. De manera similar a la prueba anterior, se utilizará la prueba de t de Student para diferencia de medias, esta vez a una cola, bajo las siguientes hipótesis:</w:t>
+        <w:t>Una vez verificada si las medias son iguales o diferentes, se procederá a verificar si la media de los valores objetivo del algoritmo genético es menor al programa lineal. De manera similar a la prueba anterior, se utilizará la prueba de t de Student para diferencia de medias, esta vez a una cola, bajo las siguientes hipótesis:</w:t>
       </w:r>
     </w:p>
     <w:p>
@@ -40046,13 +40143,7 @@
         <w:jc w:val="both"/>
       </w:pPr>
       <w:r>
-        <w:t xml:space="preserve">H0: la media del </w:t>
-      </w:r>
-      <w:r>
-        <w:t xml:space="preserve">valor del objetivo i </w:t>
-      </w:r>
-      <w:r>
-        <w:t>del algoritmo genético es mayor al del programa lineal</w:t>
+        <w:t>H0: la media del valor del objetivo i del algoritmo genético es mayor al del programa lineal</w:t>
       </w:r>
     </w:p>
     <w:p>
@@ -40066,13 +40157,7 @@
         <w:jc w:val="both"/>
       </w:pPr>
       <w:r>
-        <w:t xml:space="preserve">H1: la media del </w:t>
-      </w:r>
-      <w:r>
-        <w:t xml:space="preserve">valor del objetivo i </w:t>
-      </w:r>
-      <w:r>
-        <w:t>del algoritmo genético es menor al del programa lineal</w:t>
+        <w:t>H1: la media del valor del objetivo i del algoritmo genético es menor al del programa lineal</w:t>
       </w:r>
     </w:p>
     <w:p>
@@ -40081,13 +40166,7 @@
         <w:jc w:val="both"/>
       </w:pPr>
       <w:r>
-        <w:t xml:space="preserve">Si el p-valor de la prueba es menor a 0.05, existe evidencia en los datos para rechazar H0, por tanto se aceptaría que la </w:t>
-      </w:r>
-      <w:r>
-        <w:t xml:space="preserve">media del valor del objetivo </w:t>
-      </w:r>
-      <w:r>
-        <w:t>del algoritmo genético es menor al del programa lineal. Con estos últimos resultados, validaríamos la hipótesis estadística inicial.</w:t>
+        <w:t>Si el p-valor de la prueba es menor a 0.05, existe evidencia en los datos para rechazar H0, por tanto se aceptaría que la media del valor del objetivo del algoritmo genético es menor al del programa lineal. Con estos últimos resultados, validaríamos la hipótesis estadística inicial.</w:t>
       </w:r>
     </w:p>
     <w:p>
@@ -40104,32 +40183,32 @@
         <w:pStyle w:val="Heading1"/>
         <w:ind w:left="0" w:firstLine="0"/>
       </w:pPr>
-      <w:bookmarkStart w:id="138" w:name="_Toc511608074"/>
+      <w:bookmarkStart w:id="139" w:name="_Toc511608074"/>
       <w:r>
         <w:lastRenderedPageBreak/>
         <w:t>Conclusiones y trabajos futuros</w:t>
       </w:r>
-      <w:bookmarkEnd w:id="138"/>
+      <w:bookmarkEnd w:id="139"/>
     </w:p>
     <w:p>
       <w:pPr>
         <w:pStyle w:val="Heading2"/>
       </w:pPr>
-      <w:bookmarkStart w:id="139" w:name="_Toc511608075"/>
+      <w:bookmarkStart w:id="140" w:name="_Toc511608075"/>
       <w:r>
         <w:t>Conclusiones</w:t>
       </w:r>
-      <w:bookmarkEnd w:id="139"/>
+      <w:bookmarkEnd w:id="140"/>
     </w:p>
     <w:p>
       <w:pPr>
         <w:pStyle w:val="Heading2"/>
       </w:pPr>
-      <w:bookmarkStart w:id="140" w:name="_Toc511608076"/>
+      <w:bookmarkStart w:id="141" w:name="_Toc511608076"/>
       <w:r>
         <w:t>Trabajos futuros</w:t>
       </w:r>
-      <w:bookmarkEnd w:id="140"/>
+      <w:bookmarkEnd w:id="141"/>
     </w:p>
     <w:p>
       <w:pPr>
@@ -40156,12 +40235,12 @@
       <w:pPr>
         <w:pStyle w:val="Title"/>
       </w:pPr>
-      <w:bookmarkStart w:id="141" w:name="_Toc511608077"/>
+      <w:bookmarkStart w:id="142" w:name="_Toc511608077"/>
       <w:r>
         <w:lastRenderedPageBreak/>
         <w:t>Referencias</w:t>
       </w:r>
-      <w:bookmarkEnd w:id="141"/>
+      <w:bookmarkEnd w:id="142"/>
     </w:p>
     <w:p>
       <w:pPr>
@@ -41081,18 +41160,7 @@
           <w:szCs w:val="24"/>
           <w:lang w:val="en-US"/>
         </w:rPr>
-        <w:t xml:space="preserve">Nolz, P. C., Doerner, K. F., Gutjahr, W. J., &amp; Hartl, R. </w:t>
-      </w:r>
-      <w:bookmarkStart w:id="142" w:name="_GoBack"/>
-      <w:bookmarkEnd w:id="142"/>
-      <w:r>
-        <w:rPr>
-          <w:rFonts w:cs="Arial"/>
-          <w:noProof/>
-          <w:szCs w:val="24"/>
-          <w:lang w:val="en-US"/>
-        </w:rPr>
-        <w:t>F. (2010). A Bi-objective Metaheuristic for Disaster Relief Operation Planning (pp. 167–187). Springer, Berlin, Heidelberg. https://doi.org/10.1007/978-3-642-11218-8_8</w:t>
+        <w:t>Nolz, P. C., Doerner, K. F., Gutjahr, W. J., &amp; Hartl, R. F. (2010). A Bi-objective Metaheuristic for Disaster Relief Operation Planning (pp. 167–187). Springer, Berlin, Heidelberg. https://doi.org/10.1007/978-3-642-11218-8_8</w:t>
       </w:r>
     </w:p>
     <w:p>
@@ -42006,6 +42074,7 @@
         <w:docPartUnique/>
       </w:docPartObj>
     </w:sdtPr>
+    <w:sdtEndPr/>
     <w:sdtContent>
       <w:p>
         <w:pPr>
@@ -44667,7 +44736,7 @@
 </file>
 
 <file path=customXml/itemProps1.xml><?xml version="1.0" encoding="utf-8"?>
-<ds:datastoreItem xmlns:ds="http://schemas.openxmlformats.org/officeDocument/2006/customXml" ds:itemID="{D3BF5AD7-667D-4C30-A994-253B7BDE09B2}">
+<ds:datastoreItem xmlns:ds="http://schemas.openxmlformats.org/officeDocument/2006/customXml" ds:itemID="{C5CC0FAE-CDA2-496A-AAD7-995467541A98}">
   <ds:schemaRefs>
     <ds:schemaRef ds:uri="http://schemas.openxmlformats.org/officeDocument/2006/bibliography"/>
   </ds:schemaRefs>

</xml_diff>